<commit_message>
new ExpReport for VBFL
</commit_message>
<xml_diff>
--- a/templates/Отчёт ЭПЭ ВБФЛ.docx
+++ b/templates/Отчёт ЭПЭ ВБФЛ.docx
@@ -1,6 +1,6 @@
 
 <file path=word/document.xml><?xml version="1.0" encoding="utf-8"?>
-<w:document xmlns:wpc="http://schemas.microsoft.com/office/word/2010/wordprocessingCanvas" xmlns:cx="http://schemas.microsoft.com/office/drawing/2014/chartex" xmlns:cx1="http://schemas.microsoft.com/office/drawing/2015/9/8/chartex" xmlns:cx2="http://schemas.microsoft.com/office/drawing/2015/10/21/chartex" xmlns:cx3="http://schemas.microsoft.com/office/drawing/2016/5/9/chartex" xmlns:cx4="http://schemas.microsoft.com/office/drawing/2016/5/10/chartex" xmlns:cx5="http://schemas.microsoft.com/office/drawing/2016/5/11/chartex" xmlns:cx6="http://schemas.microsoft.com/office/drawing/2016/5/12/chartex" xmlns:cx7="http://schemas.microsoft.com/office/drawing/2016/5/13/chartex" xmlns:cx8="http://schemas.microsoft.com/office/drawing/2016/5/14/chartex" xmlns:mc="http://schemas.openxmlformats.org/markup-compatibility/2006" xmlns:aink="http://schemas.microsoft.com/office/drawing/2016/ink" xmlns:am3d="http://schemas.microsoft.com/office/drawing/2017/model3d" xmlns:o="urn:schemas-microsoft-com:office:office" xmlns:oel="http://schemas.microsoft.com/office/2019/extlst" xmlns:r="http://schemas.openxmlformats.org/officeDocument/2006/relationships" xmlns:m="http://schemas.openxmlformats.org/officeDocument/2006/math" xmlns:v="urn:schemas-microsoft-com:vml" xmlns:wp14="http://schemas.microsoft.com/office/word/2010/wordprocessingDrawing" xmlns:wp="http://schemas.openxmlformats.org/drawingml/2006/wordprocessingDrawing" xmlns:w10="urn:schemas-microsoft-com:office:word" xmlns:w="http://schemas.openxmlformats.org/wordprocessingml/2006/main" xmlns:w14="http://schemas.microsoft.com/office/word/2010/wordml" xmlns:w15="http://schemas.microsoft.com/office/word/2012/wordml" xmlns:w16cex="http://schemas.microsoft.com/office/word/2018/wordml/cex" xmlns:w16cid="http://schemas.microsoft.com/office/word/2016/wordml/cid" xmlns:w16="http://schemas.microsoft.com/office/word/2018/wordml" xmlns:w16sdtdh="http://schemas.microsoft.com/office/word/2020/wordml/sdtdatahash" xmlns:w16se="http://schemas.microsoft.com/office/word/2015/wordml/symex" xmlns:wpg="http://schemas.microsoft.com/office/word/2010/wordprocessingGroup" xmlns:wpi="http://schemas.microsoft.com/office/word/2010/wordprocessingInk" xmlns:wne="http://schemas.microsoft.com/office/word/2006/wordml" xmlns:wps="http://schemas.microsoft.com/office/word/2010/wordprocessingShape" mc:Ignorable="w14 w15 w16se w16cid w16 w16cex w16sdtdh wp14">
+<w:document xmlns:wpc="http://schemas.microsoft.com/office/word/2010/wordprocessingCanvas" xmlns:cx="http://schemas.microsoft.com/office/drawing/2014/chartex" xmlns:mc="http://schemas.openxmlformats.org/markup-compatibility/2006" xmlns:o="urn:schemas-microsoft-com:office:office" xmlns:r="http://schemas.openxmlformats.org/officeDocument/2006/relationships" xmlns:m="http://schemas.openxmlformats.org/officeDocument/2006/math" xmlns:v="urn:schemas-microsoft-com:vml" xmlns:wp14="http://schemas.microsoft.com/office/word/2010/wordprocessingDrawing" xmlns:wp="http://schemas.openxmlformats.org/drawingml/2006/wordprocessingDrawing" xmlns:w10="urn:schemas-microsoft-com:office:word" xmlns:w="http://schemas.openxmlformats.org/wordprocessingml/2006/main" xmlns:w14="http://schemas.microsoft.com/office/word/2010/wordml" xmlns:w15="http://schemas.microsoft.com/office/word/2012/wordml" xmlns:w16se="http://schemas.microsoft.com/office/word/2015/wordml/symex" xmlns:wpg="http://schemas.microsoft.com/office/word/2010/wordprocessingGroup" xmlns:wpi="http://schemas.microsoft.com/office/word/2010/wordprocessingInk" xmlns:wne="http://schemas.microsoft.com/office/word/2006/wordml" xmlns:wps="http://schemas.microsoft.com/office/word/2010/wordprocessingShape" mc:Ignorable="w14 w15 w16se wp14">
   <w:body>
     <w:p>
       <w:pPr>
@@ -65,8 +65,20 @@
           <w:szCs w:val="24"/>
           <w:lang w:eastAsia="ru-RU"/>
         </w:rPr>
-        <w:t>В рамках договора на оказание  услуг</w:t>
-      </w:r>
+        <w:t xml:space="preserve">В рамках договора на </w:t>
+      </w:r>
+      <w:proofErr w:type="gramStart"/>
+      <w:r>
+        <w:rPr>
+          <w:rFonts w:ascii="Times New Roman" w:eastAsia="Times New Roman" w:hAnsi="Times New Roman" w:cs="Times New Roman"/>
+          <w:b/>
+          <w:sz w:val="24"/>
+          <w:szCs w:val="24"/>
+          <w:lang w:eastAsia="ru-RU"/>
+        </w:rPr>
+        <w:t>оказание  услуг</w:t>
+      </w:r>
+      <w:proofErr w:type="gramEnd"/>
     </w:p>
     <w:p>
       <w:pPr>
@@ -217,6 +229,7 @@
           <w:shd w:val="clear" w:color="auto" w:fill="FFFFFF"/>
         </w:rPr>
       </w:pPr>
+      <w:proofErr w:type="gramStart"/>
       <w:r>
         <w:rPr>
           <w:rFonts w:ascii="Times New Roman" w:hAnsi="Times New Roman" w:cs="Times New Roman"/>
@@ -235,7 +248,18 @@
           <w:szCs w:val="24"/>
           <w:shd w:val="clear" w:color="auto" w:fill="FFFFFF"/>
         </w:rPr>
-        <w:t>${</w:t>
+        <w:t>$</w:t>
+      </w:r>
+      <w:proofErr w:type="gramEnd"/>
+      <w:r>
+        <w:rPr>
+          <w:rFonts w:ascii="Times New Roman" w:hAnsi="Times New Roman" w:cs="Times New Roman"/>
+          <w:b/>
+          <w:sz w:val="24"/>
+          <w:szCs w:val="24"/>
+          <w:shd w:val="clear" w:color="auto" w:fill="FFFFFF"/>
+        </w:rPr>
+        <w:t>{</w:t>
       </w:r>
       <w:r>
         <w:rPr>
@@ -609,8 +633,45 @@
                 <w:szCs w:val="20"/>
                 <w:lang w:val="en-US"/>
               </w:rPr>
-              <w:t xml:space="preserve"> по договору</w:t>
+              <w:t xml:space="preserve"> </w:t>
             </w:r>
+            <w:proofErr w:type="spellStart"/>
+            <w:r>
+              <w:rPr>
+                <w:rFonts w:ascii="Times New Roman" w:hAnsi="Times New Roman"/>
+                <w:b/>
+                <w:i/>
+                <w:sz w:val="20"/>
+                <w:szCs w:val="20"/>
+                <w:lang w:val="en-US"/>
+              </w:rPr>
+              <w:t>по</w:t>
+            </w:r>
+            <w:proofErr w:type="spellEnd"/>
+            <w:r>
+              <w:rPr>
+                <w:rFonts w:ascii="Times New Roman" w:hAnsi="Times New Roman"/>
+                <w:b/>
+                <w:i/>
+                <w:sz w:val="20"/>
+                <w:szCs w:val="20"/>
+                <w:lang w:val="en-US"/>
+              </w:rPr>
+              <w:t xml:space="preserve"> </w:t>
+            </w:r>
+            <w:proofErr w:type="spellStart"/>
+            <w:r>
+              <w:rPr>
+                <w:rFonts w:ascii="Times New Roman" w:hAnsi="Times New Roman"/>
+                <w:b/>
+                <w:i/>
+                <w:sz w:val="20"/>
+                <w:szCs w:val="20"/>
+                <w:lang w:val="en-US"/>
+              </w:rPr>
+              <w:t>договору</w:t>
+            </w:r>
+            <w:proofErr w:type="spellEnd"/>
           </w:p>
         </w:tc>
         <w:tc>
@@ -825,7 +886,27 @@
                 <w:szCs w:val="20"/>
                 <w:lang w:val="en-US"/>
               </w:rPr>
-              <w:t>{CREDNUM} от ${CREDDATE}</w:t>
+              <w:t xml:space="preserve">{CREDNUM} </w:t>
+            </w:r>
+            <w:proofErr w:type="spellStart"/>
+            <w:r>
+              <w:rPr>
+                <w:rFonts w:ascii="Times New Roman" w:hAnsi="Times New Roman" w:cs="Times New Roman"/>
+                <w:sz w:val="20"/>
+                <w:szCs w:val="20"/>
+                <w:lang w:val="en-US"/>
+              </w:rPr>
+              <w:t>от</w:t>
+            </w:r>
+            <w:proofErr w:type="spellEnd"/>
+            <w:r>
+              <w:rPr>
+                <w:rFonts w:ascii="Times New Roman" w:hAnsi="Times New Roman" w:cs="Times New Roman"/>
+                <w:sz w:val="20"/>
+                <w:szCs w:val="20"/>
+                <w:lang w:val="en-US"/>
+              </w:rPr>
+              <w:t xml:space="preserve"> ${CREDDATE}</w:t>
             </w:r>
           </w:p>
         </w:tc>
@@ -1277,7 +1358,27 @@
                 <w:szCs w:val="20"/>
                 <w:lang w:val="en-US"/>
               </w:rPr>
-              <w:t>${INCSUM} руб.</w:t>
+              <w:t xml:space="preserve">${INCSUM} </w:t>
+            </w:r>
+            <w:proofErr w:type="spellStart"/>
+            <w:r>
+              <w:rPr>
+                <w:rFonts w:ascii="Times New Roman" w:hAnsi="Times New Roman"/>
+                <w:sz w:val="20"/>
+                <w:szCs w:val="20"/>
+                <w:lang w:val="en-US"/>
+              </w:rPr>
+              <w:t>руб</w:t>
+            </w:r>
+            <w:proofErr w:type="spellEnd"/>
+            <w:r>
+              <w:rPr>
+                <w:rFonts w:ascii="Times New Roman" w:hAnsi="Times New Roman"/>
+                <w:sz w:val="20"/>
+                <w:szCs w:val="20"/>
+                <w:lang w:val="en-US"/>
+              </w:rPr>
+              <w:t>.</w:t>
             </w:r>
           </w:p>
         </w:tc>
@@ -2180,6 +2281,7 @@
                 <w:bCs/>
                 <w:sz w:val="20"/>
                 <w:szCs w:val="20"/>
+                <w:lang w:val="en-US"/>
               </w:rPr>
             </w:pPr>
             <w:r>
@@ -2189,116 +2291,9 @@
                 <w:bCs/>
                 <w:sz w:val="20"/>
                 <w:szCs w:val="20"/>
+                <w:lang w:val="en-US"/>
               </w:rPr>
-              <w:t>Заказчик не соответствует условиям для подачи заявления о признании гражданина банкротом во внесудебном порядке в связи с наличием имущества</w:t>
-            </w:r>
-            <w:r>
-              <w:rPr>
-                <w:rFonts w:ascii="Times New Roman" w:hAnsi="Times New Roman" w:cs="Times New Roman"/>
-                <w:b/>
-                <w:bCs/>
-                <w:sz w:val="20"/>
-                <w:szCs w:val="20"/>
-              </w:rPr>
-              <w:t>,</w:t>
-            </w:r>
-            <w:r>
-              <w:rPr>
-                <w:rFonts w:ascii="Times New Roman" w:hAnsi="Times New Roman" w:cs="Times New Roman"/>
-                <w:b/>
-                <w:bCs/>
-                <w:sz w:val="20"/>
-                <w:szCs w:val="20"/>
-              </w:rPr>
-              <w:t xml:space="preserve"> на которое может быть обращено взыскание.</w:t>
-            </w:r>
-          </w:p>
-        </w:tc>
-      </w:tr>
-      <w:tr>
-        <w:trPr>
-          <w:trHeight w:val="297"/>
-        </w:trPr>
-        <w:tc>
-          <w:tcPr>
-            <w:tcW w:w="1947" w:type="dxa"/>
-            <w:shd w:val="clear" w:color="auto" w:fill="auto"/>
-          </w:tcPr>
-          <w:p>
-            <w:pPr>
-              <w:pBdr>
-                <w:top w:val="none" w:sz="0" w:space="0" w:color="auto"/>
-                <w:left w:val="none" w:sz="0" w:space="0" w:color="auto"/>
-                <w:bottom w:val="none" w:sz="0" w:space="0" w:color="auto"/>
-                <w:right w:val="none" w:sz="0" w:space="0" w:color="auto"/>
-                <w:between w:val="none" w:sz="0" w:space="0" w:color="auto"/>
-              </w:pBdr>
-              <w:jc w:val="center"/>
-              <w:rPr>
-                <w:rFonts w:ascii="Times New Roman" w:eastAsia="Times New Roman" w:hAnsi="Times New Roman" w:cs="Times New Roman"/>
-                <w:b/>
-                <w:bCs/>
-                <w:i/>
-                <w:iCs/>
-                <w:sz w:val="20"/>
-                <w:szCs w:val="20"/>
-              </w:rPr>
-            </w:pPr>
-            <w:r>
-              <w:rPr>
-                <w:rFonts w:ascii="Times New Roman" w:eastAsia="Times New Roman" w:hAnsi="Times New Roman" w:cs="Times New Roman"/>
-                <w:b/>
-                <w:bCs/>
-                <w:i/>
-                <w:iCs/>
-                <w:sz w:val="20"/>
-                <w:szCs w:val="20"/>
-              </w:rPr>
-              <w:t>Вывод</w:t>
-            </w:r>
-            <w:r>
-              <w:rPr>
-                <w:rFonts w:ascii="Times New Roman" w:eastAsia="Times New Roman" w:hAnsi="Times New Roman" w:cs="Times New Roman"/>
-                <w:sz w:val="20"/>
-                <w:szCs w:val="20"/>
-              </w:rPr>
-              <w:t>:</w:t>
-            </w:r>
-          </w:p>
-        </w:tc>
-        <w:tc>
-          <w:tcPr>
-            <w:tcW w:w="8196" w:type="dxa"/>
-            <w:shd w:val="clear" w:color="auto" w:fill="auto"/>
-          </w:tcPr>
-          <w:p>
-            <w:pPr>
-              <w:pBdr>
-                <w:top w:val="none" w:sz="0" w:space="0" w:color="auto"/>
-                <w:left w:val="none" w:sz="0" w:space="0" w:color="auto"/>
-                <w:bottom w:val="none" w:sz="0" w:space="0" w:color="auto"/>
-                <w:right w:val="none" w:sz="0" w:space="0" w:color="auto"/>
-                <w:between w:val="none" w:sz="0" w:space="0" w:color="auto"/>
-              </w:pBdr>
-              <w:spacing w:after="0" w:line="240" w:lineRule="auto"/>
-              <w:jc w:val="both"/>
-              <w:rPr>
-                <w:rFonts w:ascii="Times New Roman" w:hAnsi="Times New Roman" w:cs="Times New Roman"/>
-                <w:b/>
-                <w:bCs/>
-                <w:sz w:val="20"/>
-                <w:szCs w:val="20"/>
-              </w:rPr>
-            </w:pPr>
-            <w:r>
-              <w:rPr>
-                <w:rFonts w:ascii="Times New Roman" w:hAnsi="Times New Roman" w:cs="Times New Roman"/>
-                <w:b/>
-                <w:bCs/>
-                <w:sz w:val="20"/>
-                <w:szCs w:val="20"/>
-              </w:rPr>
-              <w:t xml:space="preserve">Заказчик соответствует условиям для подачи заявления о признании гражданина банкротом во внесудебном порядке </w:t>
+              <w:t>${RISK2_1}</w:t>
             </w:r>
           </w:p>
         </w:tc>
@@ -2316,6 +2311,8 @@
           <w:bCs/>
         </w:rPr>
       </w:pPr>
+      <w:bookmarkStart w:id="1" w:name="_GoBack"/>
+      <w:bookmarkEnd w:id="1"/>
       <w:r>
         <w:rPr>
           <w:rFonts w:ascii="Times New Roman" w:hAnsi="Times New Roman" w:cs="Times New Roman"/>
@@ -3035,7 +3032,6 @@
           </w:tcPr>
           <w:p>
             <w:pPr>
-              <w:pStyle w:val="af4"/>
               <w:pBdr>
                 <w:top w:val="none" w:sz="0" w:space="0" w:color="auto"/>
                 <w:left w:val="none" w:sz="0" w:space="0" w:color="auto"/>
@@ -3054,13 +3050,36 @@
             </w:pPr>
             <w:r>
               <w:rPr>
-                <w:rFonts w:ascii="Times New Roman" w:eastAsia="Times New Roman" w:hAnsi="Times New Roman" w:cs="Times New Roman"/>
+                <w:rFonts w:ascii="Times New Roman" w:hAnsi="Times New Roman" w:cs="Times New Roman"/>
                 <w:b/>
-                <w:iCs/>
+                <w:bCs/>
                 <w:sz w:val="20"/>
                 <w:szCs w:val="20"/>
+                <w:lang w:val="en-US"/>
               </w:rPr>
-              <w:t>Есть риск прекращения процедуры внесудебного банкротства в связи с обращением кредитора в арбитражный суд с заявлением о признании несостоятельным (банкротом) на общих основаниях.</w:t>
+              <w:t>${RISK2_</w:t>
+            </w:r>
+            <w:r>
+              <w:rPr>
+                <w:rFonts w:ascii="Times New Roman" w:hAnsi="Times New Roman" w:cs="Times New Roman"/>
+                <w:b/>
+                <w:bCs/>
+                <w:sz w:val="20"/>
+                <w:szCs w:val="20"/>
+                <w:lang w:val="en-US"/>
+              </w:rPr>
+              <w:t>2</w:t>
+            </w:r>
+            <w:r>
+              <w:rPr>
+                <w:rFonts w:ascii="Times New Roman" w:hAnsi="Times New Roman" w:cs="Times New Roman"/>
+                <w:b/>
+                <w:bCs/>
+                <w:sz w:val="20"/>
+                <w:szCs w:val="20"/>
+                <w:lang w:val="en-US"/>
+              </w:rPr>
+              <w:t>}</w:t>
             </w:r>
             <w:r>
               <w:rPr>
@@ -3070,95 +3089,7 @@
                 <w:sz w:val="20"/>
                 <w:szCs w:val="20"/>
               </w:rPr>
-              <w:t xml:space="preserve">                                                                                                                                                                                                                                                                                                                                                                                                 </w:t>
-            </w:r>
-          </w:p>
-        </w:tc>
-      </w:tr>
-      <w:tr>
-        <w:trPr>
-          <w:trHeight w:val="297"/>
-        </w:trPr>
-        <w:tc>
-          <w:tcPr>
-            <w:tcW w:w="1947" w:type="dxa"/>
-            <w:shd w:val="clear" w:color="auto" w:fill="auto"/>
-          </w:tcPr>
-          <w:p>
-            <w:pPr>
-              <w:pBdr>
-                <w:top w:val="none" w:sz="0" w:space="0" w:color="auto"/>
-                <w:left w:val="none" w:sz="0" w:space="0" w:color="auto"/>
-                <w:bottom w:val="none" w:sz="0" w:space="0" w:color="auto"/>
-                <w:right w:val="none" w:sz="0" w:space="0" w:color="auto"/>
-                <w:between w:val="none" w:sz="0" w:space="0" w:color="auto"/>
-              </w:pBdr>
-              <w:jc w:val="center"/>
-              <w:rPr>
-                <w:rFonts w:ascii="Times New Roman" w:eastAsia="Times New Roman" w:hAnsi="Times New Roman" w:cs="Times New Roman"/>
-                <w:b/>
-                <w:bCs/>
-                <w:i/>
-                <w:iCs/>
-                <w:sz w:val="20"/>
-                <w:szCs w:val="20"/>
-              </w:rPr>
-            </w:pPr>
-            <w:r>
-              <w:rPr>
-                <w:rFonts w:ascii="Times New Roman" w:eastAsia="Times New Roman" w:hAnsi="Times New Roman" w:cs="Times New Roman"/>
-                <w:b/>
-                <w:bCs/>
-                <w:i/>
-                <w:iCs/>
-                <w:sz w:val="20"/>
-                <w:szCs w:val="20"/>
-              </w:rPr>
-              <w:t>Вывод</w:t>
-            </w:r>
-            <w:r>
-              <w:rPr>
-                <w:rFonts w:ascii="Times New Roman" w:eastAsia="Times New Roman" w:hAnsi="Times New Roman" w:cs="Times New Roman"/>
-                <w:sz w:val="20"/>
-                <w:szCs w:val="20"/>
-              </w:rPr>
-              <w:t>:</w:t>
-            </w:r>
-          </w:p>
-        </w:tc>
-        <w:tc>
-          <w:tcPr>
-            <w:tcW w:w="8196" w:type="dxa"/>
-            <w:shd w:val="clear" w:color="auto" w:fill="auto"/>
-          </w:tcPr>
-          <w:p>
-            <w:pPr>
-              <w:pStyle w:val="af4"/>
-              <w:pBdr>
-                <w:top w:val="none" w:sz="0" w:space="0" w:color="auto"/>
-                <w:left w:val="none" w:sz="0" w:space="0" w:color="auto"/>
-                <w:bottom w:val="none" w:sz="0" w:space="0" w:color="auto"/>
-                <w:right w:val="none" w:sz="0" w:space="0" w:color="auto"/>
-                <w:between w:val="none" w:sz="0" w:space="0" w:color="auto"/>
-              </w:pBdr>
-              <w:jc w:val="both"/>
-              <w:rPr>
-                <w:rFonts w:ascii="Times New Roman" w:eastAsia="Times New Roman" w:hAnsi="Times New Roman" w:cs="Times New Roman"/>
-                <w:b/>
-                <w:iCs/>
-                <w:sz w:val="20"/>
-                <w:szCs w:val="20"/>
-              </w:rPr>
-            </w:pPr>
-            <w:r>
-              <w:rPr>
-                <w:rFonts w:ascii="Times New Roman" w:eastAsia="Times New Roman" w:hAnsi="Times New Roman" w:cs="Times New Roman"/>
-                <w:b/>
-                <w:iCs/>
-                <w:sz w:val="20"/>
-                <w:szCs w:val="20"/>
-              </w:rPr>
-              <w:t>Рисков при анализе предоставленных данных не обнаружено</w:t>
+              <w:t xml:space="preserve">                                                                                                                                                                                                                                                                                                                                                                      </w:t>
             </w:r>
           </w:p>
         </w:tc>
@@ -3625,7 +3556,25 @@
                 <w:szCs w:val="20"/>
                 <w:lang w:val="en-US"/>
               </w:rPr>
-              <w:t>INDENTRIN</w:t>
+              <w:t>INDENTR</w:t>
+            </w:r>
+            <w:r>
+              <w:rPr>
+                <w:rFonts w:ascii="Times New Roman" w:hAnsi="Times New Roman" w:cs="Times New Roman"/>
+                <w:sz w:val="20"/>
+                <w:szCs w:val="20"/>
+                <w:lang w:val="en-US"/>
+              </w:rPr>
+              <w:t>Y</w:t>
+            </w:r>
+            <w:r>
+              <w:rPr>
+                <w:rFonts w:ascii="Times New Roman" w:hAnsi="Times New Roman" w:cs="Times New Roman"/>
+                <w:sz w:val="20"/>
+                <w:szCs w:val="20"/>
+                <w:lang w:val="en-US"/>
+              </w:rPr>
+              <w:t>N</w:t>
             </w:r>
             <w:r>
               <w:rPr>
@@ -3663,7 +3612,6 @@
         <w:rPr>
           <w:rFonts w:ascii="Times New Roman" w:eastAsia="Times New Roman" w:hAnsi="Times New Roman" w:cs="Times New Roman"/>
         </w:rPr>
-        <w:lastRenderedPageBreak/>
         <w:t xml:space="preserve">Согласно </w:t>
       </w:r>
       <w:r>
@@ -3800,7 +3748,14 @@
         <w:rPr>
           <w:rFonts w:ascii="Times New Roman" w:eastAsia="Times New Roman" w:hAnsi="Times New Roman" w:cs="Times New Roman"/>
         </w:rPr>
-        <w:t>исполнение обязательства неустойки (штрафы, пени), проценты за просрочку платежа, убытки</w:t>
+        <w:t xml:space="preserve">исполнение обязательства </w:t>
+      </w:r>
+      <w:r>
+        <w:rPr>
+          <w:rFonts w:ascii="Times New Roman" w:eastAsia="Times New Roman" w:hAnsi="Times New Roman" w:cs="Times New Roman"/>
+        </w:rPr>
+        <w:lastRenderedPageBreak/>
+        <w:t>неустойки (штрафы, пени), проценты за просрочку платежа, убытки</w:t>
       </w:r>
       <w:r>
         <w:rPr>
@@ -4597,91 +4552,6 @@
         <w:gridCol w:w="1947"/>
         <w:gridCol w:w="8196"/>
       </w:tblGrid>
-      <w:tr>
-        <w:trPr>
-          <w:trHeight w:val="297"/>
-        </w:trPr>
-        <w:tc>
-          <w:tcPr>
-            <w:tcW w:w="1947" w:type="dxa"/>
-            <w:shd w:val="clear" w:color="auto" w:fill="auto"/>
-          </w:tcPr>
-          <w:p>
-            <w:pPr>
-              <w:pBdr>
-                <w:top w:val="none" w:sz="0" w:space="0" w:color="auto"/>
-                <w:left w:val="none" w:sz="0" w:space="0" w:color="auto"/>
-                <w:bottom w:val="none" w:sz="0" w:space="0" w:color="auto"/>
-                <w:right w:val="none" w:sz="0" w:space="0" w:color="auto"/>
-                <w:between w:val="none" w:sz="0" w:space="0" w:color="auto"/>
-              </w:pBdr>
-              <w:spacing w:after="0" w:line="240" w:lineRule="auto"/>
-              <w:jc w:val="center"/>
-              <w:rPr>
-                <w:rFonts w:ascii="Times New Roman" w:hAnsi="Times New Roman" w:cs="Times New Roman"/>
-                <w:sz w:val="20"/>
-                <w:szCs w:val="20"/>
-              </w:rPr>
-            </w:pPr>
-            <w:r>
-              <w:rPr>
-                <w:rFonts w:ascii="Times New Roman" w:eastAsia="Times New Roman" w:hAnsi="Times New Roman" w:cs="Times New Roman"/>
-                <w:b/>
-                <w:bCs/>
-                <w:i/>
-                <w:iCs/>
-                <w:sz w:val="20"/>
-                <w:szCs w:val="20"/>
-              </w:rPr>
-              <w:t>Вывод</w:t>
-            </w:r>
-            <w:r>
-              <w:rPr>
-                <w:rFonts w:ascii="Times New Roman" w:eastAsia="Times New Roman" w:hAnsi="Times New Roman" w:cs="Times New Roman"/>
-                <w:sz w:val="20"/>
-                <w:szCs w:val="20"/>
-              </w:rPr>
-              <w:t>:</w:t>
-            </w:r>
-          </w:p>
-        </w:tc>
-        <w:tc>
-          <w:tcPr>
-            <w:tcW w:w="8196" w:type="dxa"/>
-            <w:shd w:val="clear" w:color="auto" w:fill="auto"/>
-          </w:tcPr>
-          <w:p>
-            <w:pPr>
-              <w:pBdr>
-                <w:top w:val="none" w:sz="0" w:space="0" w:color="auto"/>
-                <w:left w:val="none" w:sz="0" w:space="0" w:color="auto"/>
-                <w:bottom w:val="none" w:sz="0" w:space="0" w:color="auto"/>
-                <w:right w:val="none" w:sz="0" w:space="0" w:color="auto"/>
-                <w:between w:val="none" w:sz="0" w:space="0" w:color="auto"/>
-              </w:pBdr>
-              <w:spacing w:after="0" w:line="240" w:lineRule="auto"/>
-              <w:jc w:val="both"/>
-              <w:rPr>
-                <w:rFonts w:ascii="Times New Roman" w:hAnsi="Times New Roman" w:cs="Times New Roman"/>
-                <w:b/>
-                <w:bCs/>
-                <w:sz w:val="20"/>
-                <w:szCs w:val="20"/>
-              </w:rPr>
-            </w:pPr>
-            <w:r>
-              <w:rPr>
-                <w:rFonts w:ascii="Times New Roman" w:hAnsi="Times New Roman" w:cs="Times New Roman"/>
-                <w:b/>
-                <w:bCs/>
-                <w:sz w:val="20"/>
-                <w:szCs w:val="20"/>
-              </w:rPr>
-              <w:t xml:space="preserve">Заказчик соответствует условиям для подачи заявления о признании гражданина банкротом во внесудебном порядке </w:t>
-            </w:r>
-          </w:p>
-        </w:tc>
-      </w:tr>
       <w:tr>
         <w:trPr>
           <w:trHeight w:val="84"/>
@@ -4751,9 +4621,9 @@
               <w:spacing w:after="0" w:line="240" w:lineRule="auto"/>
               <w:jc w:val="both"/>
               <w:rPr>
-                <w:rFonts w:ascii="Times New Roman" w:hAnsi="Times New Roman" w:cs="Times New Roman"/>
+                <w:rFonts w:ascii="Times New Roman" w:eastAsia="Times New Roman" w:hAnsi="Times New Roman" w:cs="Times New Roman"/>
                 <w:b/>
-                <w:bCs/>
+                <w:iCs/>
                 <w:sz w:val="20"/>
                 <w:szCs w:val="20"/>
               </w:rPr>
@@ -4765,128 +4635,31 @@
                 <w:bCs/>
                 <w:sz w:val="20"/>
                 <w:szCs w:val="20"/>
+                <w:lang w:val="en-US"/>
               </w:rPr>
-              <w:t>Заказчик не соответствует условиям для подачи заявления о признании гражданина банкротом во внесудебном порядке, а именно:</w:t>
+              <w:t>${RISK2_</w:t>
             </w:r>
-          </w:p>
-          <w:p>
-            <w:pPr>
-              <w:pBdr>
-                <w:top w:val="none" w:sz="0" w:space="0" w:color="auto"/>
-                <w:left w:val="none" w:sz="0" w:space="0" w:color="auto"/>
-                <w:bottom w:val="none" w:sz="0" w:space="0" w:color="auto"/>
-                <w:right w:val="none" w:sz="0" w:space="0" w:color="auto"/>
-                <w:between w:val="none" w:sz="0" w:space="0" w:color="auto"/>
-              </w:pBdr>
-              <w:spacing w:after="0" w:line="240" w:lineRule="auto"/>
-              <w:jc w:val="both"/>
+            <w:r>
               <w:rPr>
-                <w:rFonts w:ascii="Times New Roman" w:eastAsia="Times New Roman" w:hAnsi="Times New Roman" w:cs="Times New Roman"/>
+                <w:rFonts w:ascii="Times New Roman" w:hAnsi="Times New Roman" w:cs="Times New Roman"/>
                 <w:b/>
-                <w:iCs/>
+                <w:bCs/>
                 <w:sz w:val="20"/>
                 <w:szCs w:val="20"/>
+                <w:lang w:val="en-US"/>
               </w:rPr>
-            </w:pPr>
+              <w:t>3</w:t>
+            </w:r>
             <w:r>
               <w:rPr>
-                <w:rFonts w:ascii="Times New Roman" w:eastAsia="Times New Roman" w:hAnsi="Times New Roman" w:cs="Times New Roman"/>
+                <w:rFonts w:ascii="Times New Roman" w:hAnsi="Times New Roman" w:cs="Times New Roman"/>
                 <w:b/>
-                <w:iCs/>
+                <w:bCs/>
                 <w:sz w:val="20"/>
                 <w:szCs w:val="20"/>
+                <w:lang w:val="en-US"/>
               </w:rPr>
-              <w:t>- имеются не оконченные исполнительные производства по п. А;</w:t>
-            </w:r>
-          </w:p>
-          <w:p>
-            <w:pPr>
-              <w:pBdr>
-                <w:top w:val="none" w:sz="0" w:space="0" w:color="auto"/>
-                <w:left w:val="none" w:sz="0" w:space="0" w:color="auto"/>
-                <w:bottom w:val="none" w:sz="0" w:space="0" w:color="auto"/>
-                <w:right w:val="none" w:sz="0" w:space="0" w:color="auto"/>
-                <w:between w:val="none" w:sz="0" w:space="0" w:color="auto"/>
-              </w:pBdr>
-              <w:spacing w:after="0" w:line="240" w:lineRule="auto"/>
-              <w:jc w:val="both"/>
-              <w:rPr>
-                <w:rFonts w:ascii="Times New Roman" w:eastAsia="Times New Roman" w:hAnsi="Times New Roman" w:cs="Times New Roman"/>
-                <w:b/>
-                <w:iCs/>
-                <w:sz w:val="20"/>
-                <w:szCs w:val="20"/>
-              </w:rPr>
-            </w:pPr>
-            <w:r>
-              <w:rPr>
-                <w:rFonts w:ascii="Times New Roman" w:eastAsia="Times New Roman" w:hAnsi="Times New Roman" w:cs="Times New Roman"/>
-                <w:b/>
-                <w:iCs/>
-                <w:sz w:val="20"/>
-                <w:szCs w:val="20"/>
-              </w:rPr>
-              <w:t>- не соблюдается совокупность условий, указанная в п. Б (вручную добавить в чем конкретно не соблюдается);</w:t>
-            </w:r>
-          </w:p>
-          <w:p>
-            <w:pPr>
-              <w:pBdr>
-                <w:top w:val="none" w:sz="0" w:space="0" w:color="auto"/>
-                <w:left w:val="none" w:sz="0" w:space="0" w:color="auto"/>
-                <w:bottom w:val="none" w:sz="0" w:space="0" w:color="auto"/>
-                <w:right w:val="none" w:sz="0" w:space="0" w:color="auto"/>
-                <w:between w:val="none" w:sz="0" w:space="0" w:color="auto"/>
-              </w:pBdr>
-              <w:spacing w:after="0" w:line="240" w:lineRule="auto"/>
-              <w:jc w:val="both"/>
-              <w:rPr>
-                <w:rFonts w:ascii="Times New Roman" w:eastAsia="Times New Roman" w:hAnsi="Times New Roman" w:cs="Times New Roman"/>
-                <w:b/>
-                <w:iCs/>
-                <w:sz w:val="20"/>
-                <w:szCs w:val="20"/>
-              </w:rPr>
-            </w:pPr>
-            <w:r>
-              <w:rPr>
-                <w:rFonts w:ascii="Times New Roman" w:eastAsia="Times New Roman" w:hAnsi="Times New Roman" w:cs="Times New Roman"/>
-                <w:b/>
-                <w:iCs/>
-                <w:sz w:val="20"/>
-                <w:szCs w:val="20"/>
-              </w:rPr>
-              <w:t>- не соблюдается совокупность условий, указанная в п. В (вручную добавить в чем конкретно не соблюдается);</w:t>
-            </w:r>
-          </w:p>
-          <w:p>
-            <w:pPr>
-              <w:pBdr>
-                <w:top w:val="none" w:sz="0" w:space="0" w:color="auto"/>
-                <w:left w:val="none" w:sz="0" w:space="0" w:color="auto"/>
-                <w:bottom w:val="none" w:sz="0" w:space="0" w:color="auto"/>
-                <w:right w:val="none" w:sz="0" w:space="0" w:color="auto"/>
-                <w:between w:val="none" w:sz="0" w:space="0" w:color="auto"/>
-              </w:pBdr>
-              <w:spacing w:after="0" w:line="240" w:lineRule="auto"/>
-              <w:jc w:val="both"/>
-              <w:rPr>
-                <w:rFonts w:ascii="Times New Roman" w:eastAsia="Times New Roman" w:hAnsi="Times New Roman" w:cs="Times New Roman"/>
-                <w:b/>
-                <w:iCs/>
-                <w:sz w:val="20"/>
-                <w:szCs w:val="20"/>
-              </w:rPr>
-            </w:pPr>
-            <w:r>
-              <w:rPr>
-                <w:rFonts w:ascii="Times New Roman" w:eastAsia="Times New Roman" w:hAnsi="Times New Roman" w:cs="Times New Roman"/>
-                <w:b/>
-                <w:iCs/>
-                <w:sz w:val="20"/>
-                <w:szCs w:val="20"/>
-              </w:rPr>
-              <w:t>- не соблюдается совокупность условий, указанная в п. Г (вручную добавить в чем конкретно не соблюдается).</w:t>
+              <w:t>}</w:t>
             </w:r>
           </w:p>
         </w:tc>
@@ -4894,17 +4667,6 @@
     </w:tbl>
     <w:p>
       <w:pPr>
-        <w:pStyle w:val="af4"/>
-        <w:spacing w:after="0" w:line="240" w:lineRule="auto"/>
-        <w:ind w:left="0"/>
-        <w:jc w:val="both"/>
-        <w:rPr>
-          <w:rFonts w:ascii="Times New Roman" w:hAnsi="Times New Roman" w:cs="Times New Roman"/>
-        </w:rPr>
-      </w:pPr>
-    </w:p>
-    <w:p>
-      <w:pPr>
         <w:spacing w:after="0" w:line="240" w:lineRule="auto"/>
         <w:ind w:firstLine="709"/>
         <w:jc w:val="both"/>
@@ -4912,7 +4674,7 @@
           <w:rFonts w:ascii="Times New Roman" w:hAnsi="Times New Roman" w:cs="Times New Roman"/>
         </w:rPr>
       </w:pPr>
-      <w:bookmarkStart w:id="1" w:name="_Hlk10206135"/>
+      <w:bookmarkStart w:id="2" w:name="_Hlk10206135"/>
     </w:p>
     <w:p>
       <w:pPr>
@@ -4957,6 +4719,15 @@
         </w:rPr>
         <w:t xml:space="preserve"> </w:t>
       </w:r>
+    </w:p>
+    <w:p>
+      <w:pPr>
+        <w:spacing w:after="0" w:line="240" w:lineRule="auto"/>
+        <w:rPr>
+          <w:rFonts w:ascii="Times New Roman" w:hAnsi="Times New Roman" w:cs="Times New Roman"/>
+          <w:b/>
+        </w:rPr>
+      </w:pPr>
     </w:p>
     <w:p>
       <w:pPr>
@@ -5273,6 +5044,7 @@
         <w:rPr>
           <w:rFonts w:ascii="Times New Roman" w:eastAsia="Times New Roman" w:hAnsi="Times New Roman" w:cs="Times New Roman"/>
         </w:rPr>
+        <w:lastRenderedPageBreak/>
         <w:t>М</w:t>
       </w:r>
       <w:r>
@@ -5639,14 +5411,7 @@
         <w:rPr>
           <w:rFonts w:ascii="Times New Roman" w:eastAsia="Times New Roman" w:hAnsi="Times New Roman" w:cs="Times New Roman"/>
         </w:rPr>
-        <w:t xml:space="preserve"> Едином федеральном реестре сведений о банкротстве размещаются сведения о гражданине, сведения о кредиторах гражданина, подавшего заявление о признании гражданина банкротом во внесудебном порядке, размере их требований, сведения об условии, предусмотренном пунктом 1 статьи 223.2 настоящего Федерального закона, в соответствии с которым </w:t>
-      </w:r>
-      <w:r>
-        <w:rPr>
-          <w:rFonts w:ascii="Times New Roman" w:eastAsia="Times New Roman" w:hAnsi="Times New Roman" w:cs="Times New Roman"/>
-        </w:rPr>
-        <w:lastRenderedPageBreak/>
-        <w:t>гражданин обратился с заявлением о признании его банкротом во внесудебном порядке, а также наименование многофункционального центра предоставления государственных и муниципальных услуг, включившего в Единый федеральный реестр сведений о банкротстве соответствующие сведения.</w:t>
+        <w:t xml:space="preserve"> Едином федеральном реестре сведений о банкротстве размещаются сведения о гражданине, сведения о кредиторах гражданина, подавшего заявление о признании гражданина банкротом во внесудебном порядке, размере их требований, сведения об условии, предусмотренном пунктом 1 статьи 223.2 настоящего Федерального закона, в соответствии с которым гражданин обратился с заявлением о признании его банкротом во внесудебном порядке, а также наименование многофункционального центра предоставления государственных и муниципальных услуг, включившего в Единый федеральный реестр сведений о банкротстве соответствующие сведения.</w:t>
       </w:r>
     </w:p>
     <w:p>
@@ -5793,6 +5558,7 @@
           <w:b/>
           <w:bCs/>
         </w:rPr>
+        <w:lastRenderedPageBreak/>
         <w:t>2.</w:t>
       </w:r>
       <w:r>
@@ -6197,7 +5963,6 @@
         <w:rPr>
           <w:rFonts w:ascii="Times New Roman" w:hAnsi="Times New Roman" w:cs="Times New Roman"/>
         </w:rPr>
-        <w:lastRenderedPageBreak/>
         <w:t>В течение пяти лет с даты завершения в отношении гражданина процедуры реализации имущества или прекращения производства по делу о банкротстве в ходе такой процедуры дело о его банкротстве не может быть возбуждено по заявлению этого гражданина.</w:t>
       </w:r>
     </w:p>
@@ -6287,7 +6052,7 @@
         </w:rPr>
       </w:pPr>
     </w:p>
-    <w:bookmarkEnd w:id="1"/>
+    <w:bookmarkEnd w:id="2"/>
     <w:p>
       <w:pPr>
         <w:spacing w:after="0" w:line="240" w:lineRule="auto"/>
@@ -6389,6 +6154,7 @@
           <w:bCs/>
           <w:lang w:eastAsia="ru-RU"/>
         </w:rPr>
+        <w:lastRenderedPageBreak/>
         <w:t xml:space="preserve">2. Процедура </w:t>
       </w:r>
       <w:r>
@@ -6433,27 +6199,20 @@
     </w:p>
     <w:tbl>
       <w:tblPr>
+        <w:tblStyle w:val="af"/>
         <w:tblW w:w="0" w:type="auto"/>
-        <w:tblInd w:w="514" w:type="dxa"/>
-        <w:tblBorders>
-          <w:top w:val="single" w:sz="4" w:space="0" w:color="000000"/>
-          <w:left w:val="single" w:sz="4" w:space="0" w:color="000000"/>
-          <w:bottom w:val="single" w:sz="4" w:space="0" w:color="000000"/>
-          <w:right w:val="single" w:sz="4" w:space="0" w:color="000000"/>
-          <w:insideH w:val="single" w:sz="4" w:space="0" w:color="000000"/>
-          <w:insideV w:val="single" w:sz="4" w:space="0" w:color="000000"/>
-        </w:tblBorders>
+        <w:tblInd w:w="-147" w:type="dxa"/>
         <w:tblLook w:val="04A0" w:firstRow="1" w:lastRow="0" w:firstColumn="1" w:lastColumn="0" w:noHBand="0" w:noVBand="1"/>
       </w:tblPr>
       <w:tblGrid>
-        <w:gridCol w:w="3204"/>
-        <w:gridCol w:w="2914"/>
-        <w:gridCol w:w="3280"/>
+        <w:gridCol w:w="3843"/>
+        <w:gridCol w:w="2922"/>
+        <w:gridCol w:w="3294"/>
       </w:tblGrid>
       <w:tr>
         <w:tc>
           <w:tcPr>
-            <w:tcW w:w="3280" w:type="dxa"/>
+            <w:tcW w:w="3843" w:type="dxa"/>
             <w:tcBorders>
               <w:top w:val="single" w:sz="4" w:space="0" w:color="auto"/>
               <w:left w:val="single" w:sz="4" w:space="0" w:color="auto"/>
@@ -6494,7 +6253,7 @@
         </w:tc>
         <w:tc>
           <w:tcPr>
-            <w:tcW w:w="2977" w:type="dxa"/>
+            <w:tcW w:w="2922" w:type="dxa"/>
           </w:tcPr>
           <w:p>
             <w:pPr>
@@ -6529,7 +6288,7 @@
         </w:tc>
         <w:tc>
           <w:tcPr>
-            <w:tcW w:w="3367" w:type="dxa"/>
+            <w:tcW w:w="3294" w:type="dxa"/>
           </w:tcPr>
           <w:p>
             <w:pPr>
@@ -6566,10 +6325,67 @@
       <w:tr>
         <w:tc>
           <w:tcPr>
-            <w:tcW w:w="3280" w:type="dxa"/>
+            <w:tcW w:w="3843" w:type="dxa"/>
             <w:tcBorders>
               <w:top w:val="single" w:sz="4" w:space="0" w:color="auto"/>
               <w:left w:val="single" w:sz="4" w:space="0" w:color="auto"/>
+              <w:bottom w:val="single" w:sz="4" w:space="0" w:color="auto"/>
+            </w:tcBorders>
+            <w:shd w:val="clear" w:color="auto" w:fill="auto"/>
+          </w:tcPr>
+          <w:p>
+            <w:pPr>
+              <w:pBdr>
+                <w:top w:val="none" w:sz="0" w:space="0" w:color="auto"/>
+                <w:left w:val="none" w:sz="0" w:space="0" w:color="auto"/>
+                <w:bottom w:val="none" w:sz="0" w:space="0" w:color="auto"/>
+                <w:right w:val="none" w:sz="0" w:space="0" w:color="auto"/>
+                <w:between w:val="none" w:sz="0" w:space="0" w:color="auto"/>
+              </w:pBdr>
+              <w:rPr>
+                <w:rFonts w:ascii="Times New Roman" w:eastAsia="Times New Roman" w:hAnsi="Times New Roman" w:cs="Times New Roman"/>
+                <w:bCs/>
+                <w:sz w:val="20"/>
+                <w:szCs w:val="20"/>
+                <w:lang w:val="en-US" w:eastAsia="ru-RU"/>
+              </w:rPr>
+            </w:pPr>
+            <w:r>
+              <w:rPr>
+                <w:rFonts w:ascii="Times New Roman" w:eastAsia="Times New Roman" w:hAnsi="Times New Roman" w:cs="Times New Roman"/>
+                <w:bCs/>
+                <w:sz w:val="20"/>
+                <w:szCs w:val="20"/>
+                <w:lang w:val="en-US" w:eastAsia="ru-RU"/>
+              </w:rPr>
+              <w:t>${RISK</w:t>
+            </w:r>
+            <w:r>
+              <w:rPr>
+                <w:rFonts w:ascii="Times New Roman" w:eastAsia="Times New Roman" w:hAnsi="Times New Roman" w:cs="Times New Roman"/>
+                <w:bCs/>
+                <w:sz w:val="20"/>
+                <w:szCs w:val="20"/>
+                <w:lang w:val="en-US" w:eastAsia="ru-RU"/>
+              </w:rPr>
+              <w:t>FIN</w:t>
+            </w:r>
+            <w:r>
+              <w:rPr>
+                <w:rFonts w:ascii="Times New Roman" w:eastAsia="Times New Roman" w:hAnsi="Times New Roman" w:cs="Times New Roman"/>
+                <w:bCs/>
+                <w:sz w:val="20"/>
+                <w:szCs w:val="20"/>
+                <w:lang w:val="en-US" w:eastAsia="ru-RU"/>
+              </w:rPr>
+              <w:t>}</w:t>
+            </w:r>
+          </w:p>
+        </w:tc>
+        <w:tc>
+          <w:tcPr>
+            <w:tcW w:w="2922" w:type="dxa"/>
+            <w:tcBorders>
               <w:bottom w:val="single" w:sz="4" w:space="0" w:color="auto"/>
             </w:tcBorders>
             <w:shd w:val="clear" w:color="auto" w:fill="auto"/>
@@ -6595,89 +6411,38 @@
             <w:r>
               <w:rPr>
                 <w:rFonts w:ascii="Times New Roman" w:eastAsia="Times New Roman" w:hAnsi="Times New Roman" w:cs="Times New Roman"/>
-                <w:b/>
                 <w:bCs/>
                 <w:sz w:val="20"/>
                 <w:szCs w:val="20"/>
-                <w:lang w:eastAsia="ru-RU"/>
+                <w:lang w:val="en-US" w:eastAsia="ru-RU"/>
               </w:rPr>
-              <w:t>1.</w:t>
+              <w:t>${RISK</w:t>
+            </w:r>
+            <w:r>
+              <w:rPr>
+                <w:rFonts w:ascii="Times New Roman" w:eastAsia="Times New Roman" w:hAnsi="Times New Roman" w:cs="Times New Roman"/>
+                <w:bCs/>
+                <w:sz w:val="20"/>
+                <w:szCs w:val="20"/>
+                <w:lang w:val="en-US" w:eastAsia="ru-RU"/>
+              </w:rPr>
+              <w:t>JURWORK</w:t>
+            </w:r>
+            <w:r>
+              <w:rPr>
+                <w:rFonts w:ascii="Times New Roman" w:eastAsia="Times New Roman" w:hAnsi="Times New Roman" w:cs="Times New Roman"/>
+                <w:bCs/>
+                <w:sz w:val="20"/>
+                <w:szCs w:val="20"/>
+                <w:lang w:val="en-US" w:eastAsia="ru-RU"/>
+              </w:rPr>
+              <w:t>}</w:t>
             </w:r>
           </w:p>
         </w:tc>
         <w:tc>
           <w:tcPr>
-            <w:tcW w:w="2977" w:type="dxa"/>
-            <w:tcBorders>
-              <w:bottom w:val="single" w:sz="4" w:space="0" w:color="auto"/>
-            </w:tcBorders>
-          </w:tcPr>
-          <w:p>
-            <w:pPr>
-              <w:pBdr>
-                <w:top w:val="none" w:sz="0" w:space="0" w:color="auto"/>
-                <w:left w:val="none" w:sz="0" w:space="0" w:color="auto"/>
-                <w:bottom w:val="none" w:sz="0" w:space="0" w:color="auto"/>
-                <w:right w:val="none" w:sz="0" w:space="0" w:color="auto"/>
-                <w:between w:val="none" w:sz="0" w:space="0" w:color="auto"/>
-              </w:pBdr>
-              <w:rPr>
-                <w:rFonts w:ascii="Times New Roman" w:eastAsia="Times New Roman" w:hAnsi="Times New Roman" w:cs="Times New Roman"/>
-                <w:b/>
-                <w:bCs/>
-                <w:sz w:val="20"/>
-                <w:szCs w:val="20"/>
-                <w:lang w:eastAsia="ru-RU"/>
-              </w:rPr>
-            </w:pPr>
-            <w:r>
-              <w:rPr>
-                <w:rFonts w:ascii="Times New Roman" w:eastAsia="Times New Roman" w:hAnsi="Times New Roman" w:cs="Times New Roman"/>
-                <w:b/>
-                <w:bCs/>
-                <w:sz w:val="20"/>
-                <w:szCs w:val="20"/>
-                <w:lang w:eastAsia="ru-RU"/>
-              </w:rPr>
-              <w:t>Да</w:t>
-            </w:r>
-          </w:p>
-        </w:tc>
-        <w:tc>
-          <w:tcPr>
-            <w:tcW w:w="3367" w:type="dxa"/>
-          </w:tcPr>
-          <w:p>
-            <w:pPr>
-              <w:pBdr>
-                <w:top w:val="none" w:sz="0" w:space="0" w:color="auto"/>
-                <w:left w:val="none" w:sz="0" w:space="0" w:color="auto"/>
-                <w:bottom w:val="none" w:sz="0" w:space="0" w:color="auto"/>
-                <w:right w:val="none" w:sz="0" w:space="0" w:color="auto"/>
-                <w:between w:val="none" w:sz="0" w:space="0" w:color="auto"/>
-              </w:pBdr>
-              <w:rPr>
-                <w:rFonts w:ascii="Times New Roman" w:eastAsia="Times New Roman" w:hAnsi="Times New Roman" w:cs="Times New Roman"/>
-                <w:b/>
-                <w:bCs/>
-                <w:sz w:val="20"/>
-                <w:szCs w:val="20"/>
-                <w:highlight w:val="cyan"/>
-                <w:lang w:eastAsia="ru-RU"/>
-              </w:rPr>
-            </w:pPr>
-          </w:p>
-        </w:tc>
-      </w:tr>
-      <w:tr>
-        <w:tc>
-          <w:tcPr>
-            <w:tcW w:w="3280" w:type="dxa"/>
-            <w:tcBorders>
-              <w:top w:val="single" w:sz="4" w:space="0" w:color="auto"/>
-              <w:left w:val="single" w:sz="4" w:space="0" w:color="auto"/>
-              <w:bottom w:val="single" w:sz="4" w:space="0" w:color="auto"/>
-            </w:tcBorders>
+            <w:tcW w:w="3294" w:type="dxa"/>
             <w:shd w:val="clear" w:color="auto" w:fill="auto"/>
           </w:tcPr>
           <w:p>
@@ -6691,87 +6456,23 @@
               </w:pBdr>
               <w:rPr>
                 <w:rFonts w:ascii="Times New Roman" w:eastAsia="Times New Roman" w:hAnsi="Times New Roman" w:cs="Times New Roman"/>
-                <w:b/>
                 <w:bCs/>
                 <w:sz w:val="20"/>
                 <w:szCs w:val="20"/>
-                <w:lang w:eastAsia="ru-RU"/>
+                <w:highlight w:val="cyan"/>
+                <w:lang w:val="en-US" w:eastAsia="ru-RU"/>
               </w:rPr>
             </w:pPr>
             <w:r>
               <w:rPr>
                 <w:rFonts w:ascii="Times New Roman" w:eastAsia="Times New Roman" w:hAnsi="Times New Roman" w:cs="Times New Roman"/>
-                <w:b/>
                 <w:bCs/>
                 <w:sz w:val="20"/>
                 <w:szCs w:val="20"/>
-                <w:lang w:eastAsia="ru-RU"/>
+                <w:lang w:val="en-US" w:eastAsia="ru-RU"/>
               </w:rPr>
-              <w:t>2.</w:t>
+              <w:t>${RISKPROPERTY}</w:t>
             </w:r>
-          </w:p>
-        </w:tc>
-        <w:tc>
-          <w:tcPr>
-            <w:tcW w:w="2977" w:type="dxa"/>
-            <w:tcBorders>
-              <w:top w:val="single" w:sz="4" w:space="0" w:color="auto"/>
-            </w:tcBorders>
-          </w:tcPr>
-          <w:p>
-            <w:pPr>
-              <w:pBdr>
-                <w:top w:val="none" w:sz="0" w:space="0" w:color="auto"/>
-                <w:left w:val="none" w:sz="0" w:space="0" w:color="auto"/>
-                <w:bottom w:val="none" w:sz="0" w:space="0" w:color="auto"/>
-                <w:right w:val="none" w:sz="0" w:space="0" w:color="auto"/>
-                <w:between w:val="none" w:sz="0" w:space="0" w:color="auto"/>
-              </w:pBdr>
-              <w:rPr>
-                <w:rFonts w:ascii="Times New Roman" w:eastAsia="Times New Roman" w:hAnsi="Times New Roman" w:cs="Times New Roman"/>
-                <w:b/>
-                <w:bCs/>
-                <w:sz w:val="20"/>
-                <w:szCs w:val="20"/>
-                <w:lang w:eastAsia="ru-RU"/>
-              </w:rPr>
-            </w:pPr>
-            <w:r>
-              <w:rPr>
-                <w:rFonts w:ascii="Times New Roman" w:eastAsia="Times New Roman" w:hAnsi="Times New Roman" w:cs="Times New Roman"/>
-                <w:b/>
-                <w:bCs/>
-                <w:sz w:val="20"/>
-                <w:szCs w:val="20"/>
-                <w:lang w:eastAsia="ru-RU"/>
-              </w:rPr>
-              <w:t>Нет</w:t>
-            </w:r>
-          </w:p>
-        </w:tc>
-        <w:tc>
-          <w:tcPr>
-            <w:tcW w:w="3367" w:type="dxa"/>
-          </w:tcPr>
-          <w:p>
-            <w:pPr>
-              <w:pBdr>
-                <w:top w:val="none" w:sz="0" w:space="0" w:color="auto"/>
-                <w:left w:val="none" w:sz="0" w:space="0" w:color="auto"/>
-                <w:bottom w:val="none" w:sz="0" w:space="0" w:color="auto"/>
-                <w:right w:val="none" w:sz="0" w:space="0" w:color="auto"/>
-                <w:between w:val="none" w:sz="0" w:space="0" w:color="auto"/>
-              </w:pBdr>
-              <w:rPr>
-                <w:rFonts w:ascii="Times New Roman" w:eastAsia="Times New Roman" w:hAnsi="Times New Roman" w:cs="Times New Roman"/>
-                <w:b/>
-                <w:bCs/>
-                <w:sz w:val="20"/>
-                <w:szCs w:val="20"/>
-                <w:highlight w:val="cyan"/>
-                <w:lang w:eastAsia="ru-RU"/>
-              </w:rPr>
-            </w:pPr>
           </w:p>
         </w:tc>
       </w:tr>
@@ -6802,16 +6503,12 @@
     </w:p>
     <w:p>
       <w:pPr>
-        <w:pStyle w:val="af4"/>
         <w:spacing w:after="0" w:line="240" w:lineRule="auto"/>
-        <w:ind w:left="0" w:firstLine="709"/>
         <w:rPr>
           <w:rFonts w:ascii="Times New Roman" w:hAnsi="Times New Roman" w:cs="Times New Roman"/>
           <w:b/>
           <w:bCs/>
-          <w:i/>
-          <w:iCs/>
-          <w:color w:val="000000"/>
+          <w:color w:val="000000" w:themeColor="text1"/>
           <w:shd w:val="clear" w:color="auto" w:fill="FFFFFF"/>
         </w:rPr>
       </w:pPr>
@@ -6820,36 +6517,49 @@
           <w:rFonts w:ascii="Times New Roman" w:hAnsi="Times New Roman" w:cs="Times New Roman"/>
           <w:b/>
           <w:bCs/>
-          <w:i/>
-          <w:iCs/>
-          <w:color w:val="000000"/>
+          <w:color w:val="000000" w:themeColor="text1"/>
           <w:shd w:val="clear" w:color="auto" w:fill="FFFFFF"/>
         </w:rPr>
-        <w:t>Предложения по дальнейшим действиям</w:t>
-      </w:r>
-      <w:r>
+        <w:t xml:space="preserve">Предложения по дальнейшим действиям: </w:t>
+      </w:r>
+    </w:p>
+    <w:p>
+      <w:pPr>
+        <w:spacing w:after="0" w:line="240" w:lineRule="auto"/>
         <w:rPr>
           <w:rFonts w:ascii="Times New Roman" w:hAnsi="Times New Roman" w:cs="Times New Roman"/>
-          <w:b/>
           <w:bCs/>
-          <w:i/>
-          <w:iCs/>
-          <w:color w:val="000000"/>
+          <w:color w:val="000000" w:themeColor="text1"/>
           <w:shd w:val="clear" w:color="auto" w:fill="FFFFFF"/>
         </w:rPr>
-        <w:t>:</w:t>
-      </w:r>
+      </w:pPr>
       <w:r>
         <w:rPr>
           <w:rFonts w:ascii="Times New Roman" w:hAnsi="Times New Roman" w:cs="Times New Roman"/>
-          <w:b/>
           <w:bCs/>
-          <w:i/>
-          <w:iCs/>
-          <w:color w:val="000000"/>
+          <w:color w:val="000000" w:themeColor="text1"/>
           <w:shd w:val="clear" w:color="auto" w:fill="FFFFFF"/>
         </w:rPr>
-        <w:t xml:space="preserve"> </w:t>
+        <w:t>${</w:t>
+      </w:r>
+      <w:r>
+        <w:rPr>
+          <w:rFonts w:ascii="Times New Roman" w:hAnsi="Times New Roman" w:cs="Times New Roman"/>
+          <w:bCs/>
+          <w:color w:val="000000" w:themeColor="text1"/>
+          <w:shd w:val="clear" w:color="auto" w:fill="FFFFFF"/>
+          <w:lang w:val="en-US"/>
+        </w:rPr>
+        <w:t>WHATTODO</w:t>
+      </w:r>
+      <w:r>
+        <w:rPr>
+          <w:rFonts w:ascii="Times New Roman" w:hAnsi="Times New Roman" w:cs="Times New Roman"/>
+          <w:bCs/>
+          <w:color w:val="000000" w:themeColor="text1"/>
+          <w:shd w:val="clear" w:color="auto" w:fill="FFFFFF"/>
+        </w:rPr>
+        <w:t>}</w:t>
       </w:r>
     </w:p>
     <w:p>
@@ -6909,7 +6619,7 @@
         </w:rPr>
         <w:t xml:space="preserve">${CONTSUM} </w:t>
       </w:r>
-      <w:bookmarkStart w:id="2" w:name="ДогСтоимостьПроп"/>
+      <w:bookmarkStart w:id="3" w:name="ДогСтоимостьПроп"/>
       <w:r>
         <w:rPr>
           <w:rFonts w:ascii="Times New Roman" w:eastAsia="Times New Roman" w:hAnsi="Times New Roman" w:cs="Times New Roman"/>
@@ -6917,7 +6627,7 @@
         </w:rPr>
         <w:t>(${CONTSUMSTR})</w:t>
       </w:r>
-      <w:bookmarkEnd w:id="2"/>
+      <w:bookmarkEnd w:id="3"/>
       <w:r>
         <w:rPr>
           <w:rFonts w:ascii="Times New Roman" w:eastAsia="Times New Roman" w:hAnsi="Times New Roman" w:cs="Times New Roman"/>
@@ -7133,7 +6843,25 @@
           <w:i/>
           <w:lang w:eastAsia="ru-RU"/>
         </w:rPr>
-        <w:t>Обо всех рисках предупрежден (а), они мне разъяснены и понятны:__</w:t>
+        <w:t xml:space="preserve">Обо всех рисках предупрежден (а), они мне разъяснены и </w:t>
+      </w:r>
+      <w:proofErr w:type="gramStart"/>
+      <w:r>
+        <w:rPr>
+          <w:rFonts w:ascii="Times New Roman" w:eastAsia="Times New Roman" w:hAnsi="Times New Roman" w:cs="Times New Roman"/>
+          <w:i/>
+          <w:lang w:eastAsia="ru-RU"/>
+        </w:rPr>
+        <w:t>понятны:_</w:t>
+      </w:r>
+      <w:proofErr w:type="gramEnd"/>
+      <w:r>
+        <w:rPr>
+          <w:rFonts w:ascii="Times New Roman" w:eastAsia="Times New Roman" w:hAnsi="Times New Roman" w:cs="Times New Roman"/>
+          <w:i/>
+          <w:lang w:eastAsia="ru-RU"/>
+        </w:rPr>
+        <w:t>_</w:t>
       </w:r>
       <w:r>
         <w:rPr>
@@ -7309,7 +7037,7 @@
 </file>
 
 <file path=word/endnotes.xml><?xml version="1.0" encoding="utf-8"?>
-<w:endnotes xmlns:wpc="http://schemas.microsoft.com/office/word/2010/wordprocessingCanvas" xmlns:cx="http://schemas.microsoft.com/office/drawing/2014/chartex" xmlns:cx1="http://schemas.microsoft.com/office/drawing/2015/9/8/chartex" xmlns:cx2="http://schemas.microsoft.com/office/drawing/2015/10/21/chartex" xmlns:cx3="http://schemas.microsoft.com/office/drawing/2016/5/9/chartex" xmlns:cx4="http://schemas.microsoft.com/office/drawing/2016/5/10/chartex" xmlns:cx5="http://schemas.microsoft.com/office/drawing/2016/5/11/chartex" xmlns:cx6="http://schemas.microsoft.com/office/drawing/2016/5/12/chartex" xmlns:cx7="http://schemas.microsoft.com/office/drawing/2016/5/13/chartex" xmlns:cx8="http://schemas.microsoft.com/office/drawing/2016/5/14/chartex" xmlns:mc="http://schemas.openxmlformats.org/markup-compatibility/2006" xmlns:aink="http://schemas.microsoft.com/office/drawing/2016/ink" xmlns:am3d="http://schemas.microsoft.com/office/drawing/2017/model3d" xmlns:o="urn:schemas-microsoft-com:office:office" xmlns:oel="http://schemas.microsoft.com/office/2019/extlst" xmlns:r="http://schemas.openxmlformats.org/officeDocument/2006/relationships" xmlns:m="http://schemas.openxmlformats.org/officeDocument/2006/math" xmlns:v="urn:schemas-microsoft-com:vml" xmlns:wp14="http://schemas.microsoft.com/office/word/2010/wordprocessingDrawing" xmlns:wp="http://schemas.openxmlformats.org/drawingml/2006/wordprocessingDrawing" xmlns:w10="urn:schemas-microsoft-com:office:word" xmlns:w="http://schemas.openxmlformats.org/wordprocessingml/2006/main" xmlns:w14="http://schemas.microsoft.com/office/word/2010/wordml" xmlns:w15="http://schemas.microsoft.com/office/word/2012/wordml" xmlns:w16cex="http://schemas.microsoft.com/office/word/2018/wordml/cex" xmlns:w16cid="http://schemas.microsoft.com/office/word/2016/wordml/cid" xmlns:w16="http://schemas.microsoft.com/office/word/2018/wordml" xmlns:w16sdtdh="http://schemas.microsoft.com/office/word/2020/wordml/sdtdatahash" xmlns:w16se="http://schemas.microsoft.com/office/word/2015/wordml/symex" xmlns:wpg="http://schemas.microsoft.com/office/word/2010/wordprocessingGroup" xmlns:wpi="http://schemas.microsoft.com/office/word/2010/wordprocessingInk" xmlns:wne="http://schemas.microsoft.com/office/word/2006/wordml" xmlns:wps="http://schemas.microsoft.com/office/word/2010/wordprocessingShape" mc:Ignorable="w14 w15 w16se w16cid w16 w16cex w16sdtdh wp14">
+<w:endnotes xmlns:wpc="http://schemas.microsoft.com/office/word/2010/wordprocessingCanvas" xmlns:cx="http://schemas.microsoft.com/office/drawing/2014/chartex" xmlns:mc="http://schemas.openxmlformats.org/markup-compatibility/2006" xmlns:o="urn:schemas-microsoft-com:office:office" xmlns:r="http://schemas.openxmlformats.org/officeDocument/2006/relationships" xmlns:m="http://schemas.openxmlformats.org/officeDocument/2006/math" xmlns:v="urn:schemas-microsoft-com:vml" xmlns:wp14="http://schemas.microsoft.com/office/word/2010/wordprocessingDrawing" xmlns:wp="http://schemas.openxmlformats.org/drawingml/2006/wordprocessingDrawing" xmlns:w10="urn:schemas-microsoft-com:office:word" xmlns:w="http://schemas.openxmlformats.org/wordprocessingml/2006/main" xmlns:w14="http://schemas.microsoft.com/office/word/2010/wordml" xmlns:w15="http://schemas.microsoft.com/office/word/2012/wordml" xmlns:w16se="http://schemas.microsoft.com/office/word/2015/wordml/symex" xmlns:wpg="http://schemas.microsoft.com/office/word/2010/wordprocessingGroup" xmlns:wpi="http://schemas.microsoft.com/office/word/2010/wordprocessingInk" xmlns:wne="http://schemas.microsoft.com/office/word/2006/wordml" xmlns:wps="http://schemas.microsoft.com/office/word/2010/wordprocessingShape" mc:Ignorable="w14 w15 w16se wp14">
   <w:endnote w:type="separator" w:id="-1">
     <w:p>
       <w:pPr>
@@ -7334,7 +7062,7 @@
 </file>
 
 <file path=word/footer1.xml><?xml version="1.0" encoding="utf-8"?>
-<w:ftr xmlns:wpc="http://schemas.microsoft.com/office/word/2010/wordprocessingCanvas" xmlns:cx="http://schemas.microsoft.com/office/drawing/2014/chartex" xmlns:cx1="http://schemas.microsoft.com/office/drawing/2015/9/8/chartex" xmlns:cx2="http://schemas.microsoft.com/office/drawing/2015/10/21/chartex" xmlns:cx3="http://schemas.microsoft.com/office/drawing/2016/5/9/chartex" xmlns:cx4="http://schemas.microsoft.com/office/drawing/2016/5/10/chartex" xmlns:cx5="http://schemas.microsoft.com/office/drawing/2016/5/11/chartex" xmlns:cx6="http://schemas.microsoft.com/office/drawing/2016/5/12/chartex" xmlns:cx7="http://schemas.microsoft.com/office/drawing/2016/5/13/chartex" xmlns:cx8="http://schemas.microsoft.com/office/drawing/2016/5/14/chartex" xmlns:mc="http://schemas.openxmlformats.org/markup-compatibility/2006" xmlns:aink="http://schemas.microsoft.com/office/drawing/2016/ink" xmlns:am3d="http://schemas.microsoft.com/office/drawing/2017/model3d" xmlns:o="urn:schemas-microsoft-com:office:office" xmlns:oel="http://schemas.microsoft.com/office/2019/extlst" xmlns:r="http://schemas.openxmlformats.org/officeDocument/2006/relationships" xmlns:m="http://schemas.openxmlformats.org/officeDocument/2006/math" xmlns:v="urn:schemas-microsoft-com:vml" xmlns:wp14="http://schemas.microsoft.com/office/word/2010/wordprocessingDrawing" xmlns:wp="http://schemas.openxmlformats.org/drawingml/2006/wordprocessingDrawing" xmlns:w10="urn:schemas-microsoft-com:office:word" xmlns:w="http://schemas.openxmlformats.org/wordprocessingml/2006/main" xmlns:w14="http://schemas.microsoft.com/office/word/2010/wordml" xmlns:w15="http://schemas.microsoft.com/office/word/2012/wordml" xmlns:w16cex="http://schemas.microsoft.com/office/word/2018/wordml/cex" xmlns:w16cid="http://schemas.microsoft.com/office/word/2016/wordml/cid" xmlns:w16="http://schemas.microsoft.com/office/word/2018/wordml" xmlns:w16sdtdh="http://schemas.microsoft.com/office/word/2020/wordml/sdtdatahash" xmlns:w16se="http://schemas.microsoft.com/office/word/2015/wordml/symex" xmlns:wpg="http://schemas.microsoft.com/office/word/2010/wordprocessingGroup" xmlns:wpi="http://schemas.microsoft.com/office/word/2010/wordprocessingInk" xmlns:wne="http://schemas.microsoft.com/office/word/2006/wordml" xmlns:wps="http://schemas.microsoft.com/office/word/2010/wordprocessingShape" mc:Ignorable="w14 w15 w16se w16cid w16 w16cex w16sdtdh wp14">
+<w:ftr xmlns:wpc="http://schemas.microsoft.com/office/word/2010/wordprocessingCanvas" xmlns:cx="http://schemas.microsoft.com/office/drawing/2014/chartex" xmlns:mc="http://schemas.openxmlformats.org/markup-compatibility/2006" xmlns:o="urn:schemas-microsoft-com:office:office" xmlns:r="http://schemas.openxmlformats.org/officeDocument/2006/relationships" xmlns:m="http://schemas.openxmlformats.org/officeDocument/2006/math" xmlns:v="urn:schemas-microsoft-com:vml" xmlns:wp14="http://schemas.microsoft.com/office/word/2010/wordprocessingDrawing" xmlns:wp="http://schemas.openxmlformats.org/drawingml/2006/wordprocessingDrawing" xmlns:w10="urn:schemas-microsoft-com:office:word" xmlns:w="http://schemas.openxmlformats.org/wordprocessingml/2006/main" xmlns:w14="http://schemas.microsoft.com/office/word/2010/wordml" xmlns:w15="http://schemas.microsoft.com/office/word/2012/wordml" xmlns:w16se="http://schemas.microsoft.com/office/word/2015/wordml/symex" xmlns:wpg="http://schemas.microsoft.com/office/word/2010/wordprocessingGroup" xmlns:wpi="http://schemas.microsoft.com/office/word/2010/wordprocessingInk" xmlns:wne="http://schemas.microsoft.com/office/word/2006/wordml" xmlns:wps="http://schemas.microsoft.com/office/word/2010/wordprocessingShape" mc:Ignorable="w14 w15 w16se wp14">
   <w:p>
     <w:pPr>
       <w:pStyle w:val="ac"/>
@@ -7344,7 +7072,7 @@
 </file>
 
 <file path=word/footer2.xml><?xml version="1.0" encoding="utf-8"?>
-<w:ftr xmlns:wpc="http://schemas.microsoft.com/office/word/2010/wordprocessingCanvas" xmlns:cx="http://schemas.microsoft.com/office/drawing/2014/chartex" xmlns:cx1="http://schemas.microsoft.com/office/drawing/2015/9/8/chartex" xmlns:cx2="http://schemas.microsoft.com/office/drawing/2015/10/21/chartex" xmlns:cx3="http://schemas.microsoft.com/office/drawing/2016/5/9/chartex" xmlns:cx4="http://schemas.microsoft.com/office/drawing/2016/5/10/chartex" xmlns:cx5="http://schemas.microsoft.com/office/drawing/2016/5/11/chartex" xmlns:cx6="http://schemas.microsoft.com/office/drawing/2016/5/12/chartex" xmlns:cx7="http://schemas.microsoft.com/office/drawing/2016/5/13/chartex" xmlns:cx8="http://schemas.microsoft.com/office/drawing/2016/5/14/chartex" xmlns:mc="http://schemas.openxmlformats.org/markup-compatibility/2006" xmlns:aink="http://schemas.microsoft.com/office/drawing/2016/ink" xmlns:am3d="http://schemas.microsoft.com/office/drawing/2017/model3d" xmlns:o="urn:schemas-microsoft-com:office:office" xmlns:oel="http://schemas.microsoft.com/office/2019/extlst" xmlns:r="http://schemas.openxmlformats.org/officeDocument/2006/relationships" xmlns:m="http://schemas.openxmlformats.org/officeDocument/2006/math" xmlns:v="urn:schemas-microsoft-com:vml" xmlns:wp14="http://schemas.microsoft.com/office/word/2010/wordprocessingDrawing" xmlns:wp="http://schemas.openxmlformats.org/drawingml/2006/wordprocessingDrawing" xmlns:w10="urn:schemas-microsoft-com:office:word" xmlns:w="http://schemas.openxmlformats.org/wordprocessingml/2006/main" xmlns:w14="http://schemas.microsoft.com/office/word/2010/wordml" xmlns:w15="http://schemas.microsoft.com/office/word/2012/wordml" xmlns:w16cex="http://schemas.microsoft.com/office/word/2018/wordml/cex" xmlns:w16cid="http://schemas.microsoft.com/office/word/2016/wordml/cid" xmlns:w16="http://schemas.microsoft.com/office/word/2018/wordml" xmlns:w16sdtdh="http://schemas.microsoft.com/office/word/2020/wordml/sdtdatahash" xmlns:w16se="http://schemas.microsoft.com/office/word/2015/wordml/symex" xmlns:wpg="http://schemas.microsoft.com/office/word/2010/wordprocessingGroup" xmlns:wpi="http://schemas.microsoft.com/office/word/2010/wordprocessingInk" xmlns:wne="http://schemas.microsoft.com/office/word/2006/wordml" xmlns:wps="http://schemas.microsoft.com/office/word/2010/wordprocessingShape" mc:Ignorable="w14 w15 w16se w16cid w16 w16cex w16sdtdh wp14">
+<w:ftr xmlns:wpc="http://schemas.microsoft.com/office/word/2010/wordprocessingCanvas" xmlns:cx="http://schemas.microsoft.com/office/drawing/2014/chartex" xmlns:mc="http://schemas.openxmlformats.org/markup-compatibility/2006" xmlns:o="urn:schemas-microsoft-com:office:office" xmlns:r="http://schemas.openxmlformats.org/officeDocument/2006/relationships" xmlns:m="http://schemas.openxmlformats.org/officeDocument/2006/math" xmlns:v="urn:schemas-microsoft-com:vml" xmlns:wp14="http://schemas.microsoft.com/office/word/2010/wordprocessingDrawing" xmlns:wp="http://schemas.openxmlformats.org/drawingml/2006/wordprocessingDrawing" xmlns:w10="urn:schemas-microsoft-com:office:word" xmlns:w="http://schemas.openxmlformats.org/wordprocessingml/2006/main" xmlns:w14="http://schemas.microsoft.com/office/word/2010/wordml" xmlns:w15="http://schemas.microsoft.com/office/word/2012/wordml" xmlns:w16se="http://schemas.microsoft.com/office/word/2015/wordml/symex" xmlns:wpg="http://schemas.microsoft.com/office/word/2010/wordprocessingGroup" xmlns:wpi="http://schemas.microsoft.com/office/word/2010/wordprocessingInk" xmlns:wne="http://schemas.microsoft.com/office/word/2006/wordml" xmlns:wps="http://schemas.microsoft.com/office/word/2010/wordprocessingShape" mc:Ignorable="w14 w15 w16se wp14">
   <w:p>
     <w:pPr>
       <w:pStyle w:val="ac"/>
@@ -7354,7 +7082,7 @@
 </file>
 
 <file path=word/footer3.xml><?xml version="1.0" encoding="utf-8"?>
-<w:ftr xmlns:wpc="http://schemas.microsoft.com/office/word/2010/wordprocessingCanvas" xmlns:cx="http://schemas.microsoft.com/office/drawing/2014/chartex" xmlns:cx1="http://schemas.microsoft.com/office/drawing/2015/9/8/chartex" xmlns:cx2="http://schemas.microsoft.com/office/drawing/2015/10/21/chartex" xmlns:cx3="http://schemas.microsoft.com/office/drawing/2016/5/9/chartex" xmlns:cx4="http://schemas.microsoft.com/office/drawing/2016/5/10/chartex" xmlns:cx5="http://schemas.microsoft.com/office/drawing/2016/5/11/chartex" xmlns:cx6="http://schemas.microsoft.com/office/drawing/2016/5/12/chartex" xmlns:cx7="http://schemas.microsoft.com/office/drawing/2016/5/13/chartex" xmlns:cx8="http://schemas.microsoft.com/office/drawing/2016/5/14/chartex" xmlns:mc="http://schemas.openxmlformats.org/markup-compatibility/2006" xmlns:aink="http://schemas.microsoft.com/office/drawing/2016/ink" xmlns:am3d="http://schemas.microsoft.com/office/drawing/2017/model3d" xmlns:o="urn:schemas-microsoft-com:office:office" xmlns:oel="http://schemas.microsoft.com/office/2019/extlst" xmlns:r="http://schemas.openxmlformats.org/officeDocument/2006/relationships" xmlns:m="http://schemas.openxmlformats.org/officeDocument/2006/math" xmlns:v="urn:schemas-microsoft-com:vml" xmlns:wp14="http://schemas.microsoft.com/office/word/2010/wordprocessingDrawing" xmlns:wp="http://schemas.openxmlformats.org/drawingml/2006/wordprocessingDrawing" xmlns:w10="urn:schemas-microsoft-com:office:word" xmlns:w="http://schemas.openxmlformats.org/wordprocessingml/2006/main" xmlns:w14="http://schemas.microsoft.com/office/word/2010/wordml" xmlns:w15="http://schemas.microsoft.com/office/word/2012/wordml" xmlns:w16cex="http://schemas.microsoft.com/office/word/2018/wordml/cex" xmlns:w16cid="http://schemas.microsoft.com/office/word/2016/wordml/cid" xmlns:w16="http://schemas.microsoft.com/office/word/2018/wordml" xmlns:w16sdtdh="http://schemas.microsoft.com/office/word/2020/wordml/sdtdatahash" xmlns:w16se="http://schemas.microsoft.com/office/word/2015/wordml/symex" xmlns:wpg="http://schemas.microsoft.com/office/word/2010/wordprocessingGroup" xmlns:wpi="http://schemas.microsoft.com/office/word/2010/wordprocessingInk" xmlns:wne="http://schemas.microsoft.com/office/word/2006/wordml" xmlns:wps="http://schemas.microsoft.com/office/word/2010/wordprocessingShape" mc:Ignorable="w14 w15 w16se w16cid w16 w16cex w16sdtdh wp14">
+<w:ftr xmlns:wpc="http://schemas.microsoft.com/office/word/2010/wordprocessingCanvas" xmlns:cx="http://schemas.microsoft.com/office/drawing/2014/chartex" xmlns:mc="http://schemas.openxmlformats.org/markup-compatibility/2006" xmlns:o="urn:schemas-microsoft-com:office:office" xmlns:r="http://schemas.openxmlformats.org/officeDocument/2006/relationships" xmlns:m="http://schemas.openxmlformats.org/officeDocument/2006/math" xmlns:v="urn:schemas-microsoft-com:vml" xmlns:wp14="http://schemas.microsoft.com/office/word/2010/wordprocessingDrawing" xmlns:wp="http://schemas.openxmlformats.org/drawingml/2006/wordprocessingDrawing" xmlns:w10="urn:schemas-microsoft-com:office:word" xmlns:w="http://schemas.openxmlformats.org/wordprocessingml/2006/main" xmlns:w14="http://schemas.microsoft.com/office/word/2010/wordml" xmlns:w15="http://schemas.microsoft.com/office/word/2012/wordml" xmlns:w16se="http://schemas.microsoft.com/office/word/2015/wordml/symex" xmlns:wpg="http://schemas.microsoft.com/office/word/2010/wordprocessingGroup" xmlns:wpi="http://schemas.microsoft.com/office/word/2010/wordprocessingInk" xmlns:wne="http://schemas.microsoft.com/office/word/2006/wordml" xmlns:wps="http://schemas.microsoft.com/office/word/2010/wordprocessingShape" mc:Ignorable="w14 w15 w16se wp14">
   <w:p>
     <w:pPr>
       <w:pStyle w:val="ac"/>
@@ -7364,7 +7092,7 @@
 </file>
 
 <file path=word/footnotes.xml><?xml version="1.0" encoding="utf-8"?>
-<w:footnotes xmlns:wpc="http://schemas.microsoft.com/office/word/2010/wordprocessingCanvas" xmlns:cx="http://schemas.microsoft.com/office/drawing/2014/chartex" xmlns:cx1="http://schemas.microsoft.com/office/drawing/2015/9/8/chartex" xmlns:cx2="http://schemas.microsoft.com/office/drawing/2015/10/21/chartex" xmlns:cx3="http://schemas.microsoft.com/office/drawing/2016/5/9/chartex" xmlns:cx4="http://schemas.microsoft.com/office/drawing/2016/5/10/chartex" xmlns:cx5="http://schemas.microsoft.com/office/drawing/2016/5/11/chartex" xmlns:cx6="http://schemas.microsoft.com/office/drawing/2016/5/12/chartex" xmlns:cx7="http://schemas.microsoft.com/office/drawing/2016/5/13/chartex" xmlns:cx8="http://schemas.microsoft.com/office/drawing/2016/5/14/chartex" xmlns:mc="http://schemas.openxmlformats.org/markup-compatibility/2006" xmlns:aink="http://schemas.microsoft.com/office/drawing/2016/ink" xmlns:am3d="http://schemas.microsoft.com/office/drawing/2017/model3d" xmlns:o="urn:schemas-microsoft-com:office:office" xmlns:oel="http://schemas.microsoft.com/office/2019/extlst" xmlns:r="http://schemas.openxmlformats.org/officeDocument/2006/relationships" xmlns:m="http://schemas.openxmlformats.org/officeDocument/2006/math" xmlns:v="urn:schemas-microsoft-com:vml" xmlns:wp14="http://schemas.microsoft.com/office/word/2010/wordprocessingDrawing" xmlns:wp="http://schemas.openxmlformats.org/drawingml/2006/wordprocessingDrawing" xmlns:w10="urn:schemas-microsoft-com:office:word" xmlns:w="http://schemas.openxmlformats.org/wordprocessingml/2006/main" xmlns:w14="http://schemas.microsoft.com/office/word/2010/wordml" xmlns:w15="http://schemas.microsoft.com/office/word/2012/wordml" xmlns:w16cex="http://schemas.microsoft.com/office/word/2018/wordml/cex" xmlns:w16cid="http://schemas.microsoft.com/office/word/2016/wordml/cid" xmlns:w16="http://schemas.microsoft.com/office/word/2018/wordml" xmlns:w16sdtdh="http://schemas.microsoft.com/office/word/2020/wordml/sdtdatahash" xmlns:w16se="http://schemas.microsoft.com/office/word/2015/wordml/symex" xmlns:wpg="http://schemas.microsoft.com/office/word/2010/wordprocessingGroup" xmlns:wpi="http://schemas.microsoft.com/office/word/2010/wordprocessingInk" xmlns:wne="http://schemas.microsoft.com/office/word/2006/wordml" xmlns:wps="http://schemas.microsoft.com/office/word/2010/wordprocessingShape" mc:Ignorable="w14 w15 w16se w16cid w16 w16cex w16sdtdh wp14">
+<w:footnotes xmlns:wpc="http://schemas.microsoft.com/office/word/2010/wordprocessingCanvas" xmlns:cx="http://schemas.microsoft.com/office/drawing/2014/chartex" xmlns:mc="http://schemas.openxmlformats.org/markup-compatibility/2006" xmlns:o="urn:schemas-microsoft-com:office:office" xmlns:r="http://schemas.openxmlformats.org/officeDocument/2006/relationships" xmlns:m="http://schemas.openxmlformats.org/officeDocument/2006/math" xmlns:v="urn:schemas-microsoft-com:vml" xmlns:wp14="http://schemas.microsoft.com/office/word/2010/wordprocessingDrawing" xmlns:wp="http://schemas.openxmlformats.org/drawingml/2006/wordprocessingDrawing" xmlns:w10="urn:schemas-microsoft-com:office:word" xmlns:w="http://schemas.openxmlformats.org/wordprocessingml/2006/main" xmlns:w14="http://schemas.microsoft.com/office/word/2010/wordml" xmlns:w15="http://schemas.microsoft.com/office/word/2012/wordml" xmlns:w16se="http://schemas.microsoft.com/office/word/2015/wordml/symex" xmlns:wpg="http://schemas.microsoft.com/office/word/2010/wordprocessingGroup" xmlns:wpi="http://schemas.microsoft.com/office/word/2010/wordprocessingInk" xmlns:wne="http://schemas.microsoft.com/office/word/2006/wordml" xmlns:wps="http://schemas.microsoft.com/office/word/2010/wordprocessingShape" mc:Ignorable="w14 w15 w16se wp14">
   <w:footnote w:type="separator" w:id="-1">
     <w:p>
       <w:pPr>
@@ -7389,7 +7117,7 @@
 </file>
 
 <file path=word/header1.xml><?xml version="1.0" encoding="utf-8"?>
-<w:hdr xmlns:wpc="http://schemas.microsoft.com/office/word/2010/wordprocessingCanvas" xmlns:cx="http://schemas.microsoft.com/office/drawing/2014/chartex" xmlns:cx1="http://schemas.microsoft.com/office/drawing/2015/9/8/chartex" xmlns:cx2="http://schemas.microsoft.com/office/drawing/2015/10/21/chartex" xmlns:cx3="http://schemas.microsoft.com/office/drawing/2016/5/9/chartex" xmlns:cx4="http://schemas.microsoft.com/office/drawing/2016/5/10/chartex" xmlns:cx5="http://schemas.microsoft.com/office/drawing/2016/5/11/chartex" xmlns:cx6="http://schemas.microsoft.com/office/drawing/2016/5/12/chartex" xmlns:cx7="http://schemas.microsoft.com/office/drawing/2016/5/13/chartex" xmlns:cx8="http://schemas.microsoft.com/office/drawing/2016/5/14/chartex" xmlns:mc="http://schemas.openxmlformats.org/markup-compatibility/2006" xmlns:aink="http://schemas.microsoft.com/office/drawing/2016/ink" xmlns:am3d="http://schemas.microsoft.com/office/drawing/2017/model3d" xmlns:o="urn:schemas-microsoft-com:office:office" xmlns:oel="http://schemas.microsoft.com/office/2019/extlst" xmlns:r="http://schemas.openxmlformats.org/officeDocument/2006/relationships" xmlns:m="http://schemas.openxmlformats.org/officeDocument/2006/math" xmlns:v="urn:schemas-microsoft-com:vml" xmlns:wp14="http://schemas.microsoft.com/office/word/2010/wordprocessingDrawing" xmlns:wp="http://schemas.openxmlformats.org/drawingml/2006/wordprocessingDrawing" xmlns:w10="urn:schemas-microsoft-com:office:word" xmlns:w="http://schemas.openxmlformats.org/wordprocessingml/2006/main" xmlns:w14="http://schemas.microsoft.com/office/word/2010/wordml" xmlns:w15="http://schemas.microsoft.com/office/word/2012/wordml" xmlns:w16cex="http://schemas.microsoft.com/office/word/2018/wordml/cex" xmlns:w16cid="http://schemas.microsoft.com/office/word/2016/wordml/cid" xmlns:w16="http://schemas.microsoft.com/office/word/2018/wordml" xmlns:w16sdtdh="http://schemas.microsoft.com/office/word/2020/wordml/sdtdatahash" xmlns:w16se="http://schemas.microsoft.com/office/word/2015/wordml/symex" xmlns:wpg="http://schemas.microsoft.com/office/word/2010/wordprocessingGroup" xmlns:wpi="http://schemas.microsoft.com/office/word/2010/wordprocessingInk" xmlns:wne="http://schemas.microsoft.com/office/word/2006/wordml" xmlns:wps="http://schemas.microsoft.com/office/word/2010/wordprocessingShape" mc:Ignorable="w14 w15 w16se w16cid w16 w16cex w16sdtdh wp14">
+<w:hdr xmlns:wpc="http://schemas.microsoft.com/office/word/2010/wordprocessingCanvas" xmlns:cx="http://schemas.microsoft.com/office/drawing/2014/chartex" xmlns:mc="http://schemas.openxmlformats.org/markup-compatibility/2006" xmlns:o="urn:schemas-microsoft-com:office:office" xmlns:r="http://schemas.openxmlformats.org/officeDocument/2006/relationships" xmlns:m="http://schemas.openxmlformats.org/officeDocument/2006/math" xmlns:v="urn:schemas-microsoft-com:vml" xmlns:wp14="http://schemas.microsoft.com/office/word/2010/wordprocessingDrawing" xmlns:wp="http://schemas.openxmlformats.org/drawingml/2006/wordprocessingDrawing" xmlns:w10="urn:schemas-microsoft-com:office:word" xmlns:w="http://schemas.openxmlformats.org/wordprocessingml/2006/main" xmlns:w14="http://schemas.microsoft.com/office/word/2010/wordml" xmlns:w15="http://schemas.microsoft.com/office/word/2012/wordml" xmlns:w16se="http://schemas.microsoft.com/office/word/2015/wordml/symex" xmlns:wpg="http://schemas.microsoft.com/office/word/2010/wordprocessingGroup" xmlns:wpi="http://schemas.microsoft.com/office/word/2010/wordprocessingInk" xmlns:wne="http://schemas.microsoft.com/office/word/2006/wordml" xmlns:wps="http://schemas.microsoft.com/office/word/2010/wordprocessingShape" mc:Ignorable="w14 w15 w16se wp14">
   <w:p>
     <w:pPr>
       <w:pStyle w:val="aa"/>
@@ -7399,7 +7127,7 @@
 </file>
 
 <file path=word/header2.xml><?xml version="1.0" encoding="utf-8"?>
-<w:hdr xmlns:wpc="http://schemas.microsoft.com/office/word/2010/wordprocessingCanvas" xmlns:cx="http://schemas.microsoft.com/office/drawing/2014/chartex" xmlns:cx1="http://schemas.microsoft.com/office/drawing/2015/9/8/chartex" xmlns:cx2="http://schemas.microsoft.com/office/drawing/2015/10/21/chartex" xmlns:cx3="http://schemas.microsoft.com/office/drawing/2016/5/9/chartex" xmlns:cx4="http://schemas.microsoft.com/office/drawing/2016/5/10/chartex" xmlns:cx5="http://schemas.microsoft.com/office/drawing/2016/5/11/chartex" xmlns:cx6="http://schemas.microsoft.com/office/drawing/2016/5/12/chartex" xmlns:cx7="http://schemas.microsoft.com/office/drawing/2016/5/13/chartex" xmlns:cx8="http://schemas.microsoft.com/office/drawing/2016/5/14/chartex" xmlns:mc="http://schemas.openxmlformats.org/markup-compatibility/2006" xmlns:aink="http://schemas.microsoft.com/office/drawing/2016/ink" xmlns:am3d="http://schemas.microsoft.com/office/drawing/2017/model3d" xmlns:o="urn:schemas-microsoft-com:office:office" xmlns:oel="http://schemas.microsoft.com/office/2019/extlst" xmlns:r="http://schemas.openxmlformats.org/officeDocument/2006/relationships" xmlns:m="http://schemas.openxmlformats.org/officeDocument/2006/math" xmlns:v="urn:schemas-microsoft-com:vml" xmlns:wp14="http://schemas.microsoft.com/office/word/2010/wordprocessingDrawing" xmlns:wp="http://schemas.openxmlformats.org/drawingml/2006/wordprocessingDrawing" xmlns:w10="urn:schemas-microsoft-com:office:word" xmlns:w="http://schemas.openxmlformats.org/wordprocessingml/2006/main" xmlns:w14="http://schemas.microsoft.com/office/word/2010/wordml" xmlns:w15="http://schemas.microsoft.com/office/word/2012/wordml" xmlns:w16cex="http://schemas.microsoft.com/office/word/2018/wordml/cex" xmlns:w16cid="http://schemas.microsoft.com/office/word/2016/wordml/cid" xmlns:w16="http://schemas.microsoft.com/office/word/2018/wordml" xmlns:w16sdtdh="http://schemas.microsoft.com/office/word/2020/wordml/sdtdatahash" xmlns:w16se="http://schemas.microsoft.com/office/word/2015/wordml/symex" xmlns:wpg="http://schemas.microsoft.com/office/word/2010/wordprocessingGroup" xmlns:wpi="http://schemas.microsoft.com/office/word/2010/wordprocessingInk" xmlns:wne="http://schemas.microsoft.com/office/word/2006/wordml" xmlns:wps="http://schemas.microsoft.com/office/word/2010/wordprocessingShape" mc:Ignorable="w14 w15 w16se w16cid w16 w16cex w16sdtdh wp14">
+<w:hdr xmlns:wpc="http://schemas.microsoft.com/office/word/2010/wordprocessingCanvas" xmlns:cx="http://schemas.microsoft.com/office/drawing/2014/chartex" xmlns:mc="http://schemas.openxmlformats.org/markup-compatibility/2006" xmlns:o="urn:schemas-microsoft-com:office:office" xmlns:r="http://schemas.openxmlformats.org/officeDocument/2006/relationships" xmlns:m="http://schemas.openxmlformats.org/officeDocument/2006/math" xmlns:v="urn:schemas-microsoft-com:vml" xmlns:wp14="http://schemas.microsoft.com/office/word/2010/wordprocessingDrawing" xmlns:wp="http://schemas.openxmlformats.org/drawingml/2006/wordprocessingDrawing" xmlns:w10="urn:schemas-microsoft-com:office:word" xmlns:w="http://schemas.openxmlformats.org/wordprocessingml/2006/main" xmlns:w14="http://schemas.microsoft.com/office/word/2010/wordml" xmlns:w15="http://schemas.microsoft.com/office/word/2012/wordml" xmlns:w16se="http://schemas.microsoft.com/office/word/2015/wordml/symex" xmlns:wpg="http://schemas.microsoft.com/office/word/2010/wordprocessingGroup" xmlns:wpi="http://schemas.microsoft.com/office/word/2010/wordprocessingInk" xmlns:wne="http://schemas.microsoft.com/office/word/2006/wordml" xmlns:wps="http://schemas.microsoft.com/office/word/2010/wordprocessingShape" mc:Ignorable="w14 w15 w16se wp14">
   <w:p>
     <w:pPr>
       <w:pStyle w:val="aa"/>
@@ -7409,7 +7137,7 @@
 </file>
 
 <file path=word/header3.xml><?xml version="1.0" encoding="utf-8"?>
-<w:hdr xmlns:wpc="http://schemas.microsoft.com/office/word/2010/wordprocessingCanvas" xmlns:cx="http://schemas.microsoft.com/office/drawing/2014/chartex" xmlns:cx1="http://schemas.microsoft.com/office/drawing/2015/9/8/chartex" xmlns:cx2="http://schemas.microsoft.com/office/drawing/2015/10/21/chartex" xmlns:cx3="http://schemas.microsoft.com/office/drawing/2016/5/9/chartex" xmlns:cx4="http://schemas.microsoft.com/office/drawing/2016/5/10/chartex" xmlns:cx5="http://schemas.microsoft.com/office/drawing/2016/5/11/chartex" xmlns:cx6="http://schemas.microsoft.com/office/drawing/2016/5/12/chartex" xmlns:cx7="http://schemas.microsoft.com/office/drawing/2016/5/13/chartex" xmlns:cx8="http://schemas.microsoft.com/office/drawing/2016/5/14/chartex" xmlns:mc="http://schemas.openxmlformats.org/markup-compatibility/2006" xmlns:aink="http://schemas.microsoft.com/office/drawing/2016/ink" xmlns:am3d="http://schemas.microsoft.com/office/drawing/2017/model3d" xmlns:o="urn:schemas-microsoft-com:office:office" xmlns:oel="http://schemas.microsoft.com/office/2019/extlst" xmlns:r="http://schemas.openxmlformats.org/officeDocument/2006/relationships" xmlns:m="http://schemas.openxmlformats.org/officeDocument/2006/math" xmlns:v="urn:schemas-microsoft-com:vml" xmlns:wp14="http://schemas.microsoft.com/office/word/2010/wordprocessingDrawing" xmlns:wp="http://schemas.openxmlformats.org/drawingml/2006/wordprocessingDrawing" xmlns:w10="urn:schemas-microsoft-com:office:word" xmlns:w="http://schemas.openxmlformats.org/wordprocessingml/2006/main" xmlns:w14="http://schemas.microsoft.com/office/word/2010/wordml" xmlns:w15="http://schemas.microsoft.com/office/word/2012/wordml" xmlns:w16cex="http://schemas.microsoft.com/office/word/2018/wordml/cex" xmlns:w16cid="http://schemas.microsoft.com/office/word/2016/wordml/cid" xmlns:w16="http://schemas.microsoft.com/office/word/2018/wordml" xmlns:w16sdtdh="http://schemas.microsoft.com/office/word/2020/wordml/sdtdatahash" xmlns:w16se="http://schemas.microsoft.com/office/word/2015/wordml/symex" xmlns:wpg="http://schemas.microsoft.com/office/word/2010/wordprocessingGroup" xmlns:wpi="http://schemas.microsoft.com/office/word/2010/wordprocessingInk" xmlns:wne="http://schemas.microsoft.com/office/word/2006/wordml" xmlns:wps="http://schemas.microsoft.com/office/word/2010/wordprocessingShape" mc:Ignorable="w14 w15 w16se w16cid w16 w16cex w16sdtdh wp14">
+<w:hdr xmlns:wpc="http://schemas.microsoft.com/office/word/2010/wordprocessingCanvas" xmlns:cx="http://schemas.microsoft.com/office/drawing/2014/chartex" xmlns:mc="http://schemas.openxmlformats.org/markup-compatibility/2006" xmlns:o="urn:schemas-microsoft-com:office:office" xmlns:r="http://schemas.openxmlformats.org/officeDocument/2006/relationships" xmlns:m="http://schemas.openxmlformats.org/officeDocument/2006/math" xmlns:v="urn:schemas-microsoft-com:vml" xmlns:wp14="http://schemas.microsoft.com/office/word/2010/wordprocessingDrawing" xmlns:wp="http://schemas.openxmlformats.org/drawingml/2006/wordprocessingDrawing" xmlns:w10="urn:schemas-microsoft-com:office:word" xmlns:w="http://schemas.openxmlformats.org/wordprocessingml/2006/main" xmlns:w14="http://schemas.microsoft.com/office/word/2010/wordml" xmlns:w15="http://schemas.microsoft.com/office/word/2012/wordml" xmlns:w16se="http://schemas.microsoft.com/office/word/2015/wordml/symex" xmlns:wpg="http://schemas.microsoft.com/office/word/2010/wordprocessingGroup" xmlns:wpi="http://schemas.microsoft.com/office/word/2010/wordprocessingInk" xmlns:wne="http://schemas.microsoft.com/office/word/2006/wordml" xmlns:wps="http://schemas.microsoft.com/office/word/2010/wordprocessingShape" mc:Ignorable="w14 w15 w16se wp14">
   <w:p>
     <w:pPr>
       <w:pStyle w:val="aa"/>
@@ -7419,7 +7147,7 @@
 </file>
 
 <file path=word/numbering.xml><?xml version="1.0" encoding="utf-8"?>
-<w:numbering xmlns:wpc="http://schemas.microsoft.com/office/word/2010/wordprocessingCanvas" xmlns:cx="http://schemas.microsoft.com/office/drawing/2014/chartex" xmlns:cx1="http://schemas.microsoft.com/office/drawing/2015/9/8/chartex" xmlns:cx2="http://schemas.microsoft.com/office/drawing/2015/10/21/chartex" xmlns:cx3="http://schemas.microsoft.com/office/drawing/2016/5/9/chartex" xmlns:cx4="http://schemas.microsoft.com/office/drawing/2016/5/10/chartex" xmlns:cx5="http://schemas.microsoft.com/office/drawing/2016/5/11/chartex" xmlns:cx6="http://schemas.microsoft.com/office/drawing/2016/5/12/chartex" xmlns:cx7="http://schemas.microsoft.com/office/drawing/2016/5/13/chartex" xmlns:cx8="http://schemas.microsoft.com/office/drawing/2016/5/14/chartex" xmlns:mc="http://schemas.openxmlformats.org/markup-compatibility/2006" xmlns:aink="http://schemas.microsoft.com/office/drawing/2016/ink" xmlns:am3d="http://schemas.microsoft.com/office/drawing/2017/model3d" xmlns:o="urn:schemas-microsoft-com:office:office" xmlns:oel="http://schemas.microsoft.com/office/2019/extlst" xmlns:r="http://schemas.openxmlformats.org/officeDocument/2006/relationships" xmlns:m="http://schemas.openxmlformats.org/officeDocument/2006/math" xmlns:v="urn:schemas-microsoft-com:vml" xmlns:wp14="http://schemas.microsoft.com/office/word/2010/wordprocessingDrawing" xmlns:wp="http://schemas.openxmlformats.org/drawingml/2006/wordprocessingDrawing" xmlns:w10="urn:schemas-microsoft-com:office:word" xmlns:w="http://schemas.openxmlformats.org/wordprocessingml/2006/main" xmlns:w14="http://schemas.microsoft.com/office/word/2010/wordml" xmlns:w15="http://schemas.microsoft.com/office/word/2012/wordml" xmlns:w16cex="http://schemas.microsoft.com/office/word/2018/wordml/cex" xmlns:w16cid="http://schemas.microsoft.com/office/word/2016/wordml/cid" xmlns:w16="http://schemas.microsoft.com/office/word/2018/wordml" xmlns:w16sdtdh="http://schemas.microsoft.com/office/word/2020/wordml/sdtdatahash" xmlns:w16se="http://schemas.microsoft.com/office/word/2015/wordml/symex" xmlns:wpg="http://schemas.microsoft.com/office/word/2010/wordprocessingGroup" xmlns:wpi="http://schemas.microsoft.com/office/word/2010/wordprocessingInk" xmlns:wne="http://schemas.microsoft.com/office/word/2006/wordml" xmlns:wps="http://schemas.microsoft.com/office/word/2010/wordprocessingShape" mc:Ignorable="w14 w15 w16se w16cid w16 w16cex w16sdtdh wp14">
+<w:numbering xmlns:wpc="http://schemas.microsoft.com/office/word/2010/wordprocessingCanvas" xmlns:cx="http://schemas.microsoft.com/office/drawing/2014/chartex" xmlns:mc="http://schemas.openxmlformats.org/markup-compatibility/2006" xmlns:o="urn:schemas-microsoft-com:office:office" xmlns:r="http://schemas.openxmlformats.org/officeDocument/2006/relationships" xmlns:m="http://schemas.openxmlformats.org/officeDocument/2006/math" xmlns:v="urn:schemas-microsoft-com:vml" xmlns:wp14="http://schemas.microsoft.com/office/word/2010/wordprocessingDrawing" xmlns:wp="http://schemas.openxmlformats.org/drawingml/2006/wordprocessingDrawing" xmlns:w10="urn:schemas-microsoft-com:office:word" xmlns:w="http://schemas.openxmlformats.org/wordprocessingml/2006/main" xmlns:w14="http://schemas.microsoft.com/office/word/2010/wordml" xmlns:w15="http://schemas.microsoft.com/office/word/2012/wordml" xmlns:w16se="http://schemas.microsoft.com/office/word/2015/wordml/symex" xmlns:wpg="http://schemas.microsoft.com/office/word/2010/wordprocessingGroup" xmlns:wpi="http://schemas.microsoft.com/office/word/2010/wordprocessingInk" xmlns:wne="http://schemas.microsoft.com/office/word/2006/wordml" xmlns:wps="http://schemas.microsoft.com/office/word/2010/wordprocessingShape" mc:Ignorable="w14 w15 w16se wp14">
   <w:abstractNum w:abstractNumId="0" w15:restartNumberingAfterBreak="0">
     <w:nsid w:val="054136BB"/>
     <w:multiLevelType w:val="hybridMultilevel"/>
@@ -11053,110 +10781,110 @@
       </w:pPr>
     </w:lvl>
   </w:abstractNum>
-  <w:num w:numId="1" w16cid:durableId="361591271">
+  <w:num w:numId="1">
     <w:abstractNumId w:val="11"/>
   </w:num>
-  <w:num w:numId="2" w16cid:durableId="1926836162">
+  <w:num w:numId="2">
     <w:abstractNumId w:val="28"/>
   </w:num>
-  <w:num w:numId="3" w16cid:durableId="1371422204">
+  <w:num w:numId="3">
     <w:abstractNumId w:val="18"/>
   </w:num>
-  <w:num w:numId="4" w16cid:durableId="713772336">
+  <w:num w:numId="4">
     <w:abstractNumId w:val="31"/>
   </w:num>
-  <w:num w:numId="5" w16cid:durableId="1722552375">
+  <w:num w:numId="5">
     <w:abstractNumId w:val="4"/>
   </w:num>
-  <w:num w:numId="6" w16cid:durableId="1211113716">
+  <w:num w:numId="6">
     <w:abstractNumId w:val="8"/>
   </w:num>
-  <w:num w:numId="7" w16cid:durableId="1799880734">
+  <w:num w:numId="7">
     <w:abstractNumId w:val="14"/>
   </w:num>
-  <w:num w:numId="8" w16cid:durableId="624118069">
+  <w:num w:numId="8">
     <w:abstractNumId w:val="24"/>
   </w:num>
-  <w:num w:numId="9" w16cid:durableId="701054324">
+  <w:num w:numId="9">
     <w:abstractNumId w:val="0"/>
   </w:num>
-  <w:num w:numId="10" w16cid:durableId="1402172859">
+  <w:num w:numId="10">
     <w:abstractNumId w:val="26"/>
   </w:num>
-  <w:num w:numId="11" w16cid:durableId="1540045667">
+  <w:num w:numId="11">
     <w:abstractNumId w:val="17"/>
   </w:num>
-  <w:num w:numId="12" w16cid:durableId="214515736">
+  <w:num w:numId="12">
     <w:abstractNumId w:val="6"/>
   </w:num>
-  <w:num w:numId="13" w16cid:durableId="737443227">
+  <w:num w:numId="13">
     <w:abstractNumId w:val="21"/>
   </w:num>
-  <w:num w:numId="14" w16cid:durableId="1983464955">
+  <w:num w:numId="14">
     <w:abstractNumId w:val="27"/>
   </w:num>
-  <w:num w:numId="15" w16cid:durableId="1903977367">
+  <w:num w:numId="15">
     <w:abstractNumId w:val="9"/>
   </w:num>
-  <w:num w:numId="16" w16cid:durableId="1964269693">
+  <w:num w:numId="16">
     <w:abstractNumId w:val="23"/>
   </w:num>
-  <w:num w:numId="17" w16cid:durableId="1647319582">
+  <w:num w:numId="17">
     <w:abstractNumId w:val="20"/>
   </w:num>
-  <w:num w:numId="18" w16cid:durableId="843008626">
+  <w:num w:numId="18">
     <w:abstractNumId w:val="15"/>
   </w:num>
-  <w:num w:numId="19" w16cid:durableId="1134830672">
+  <w:num w:numId="19">
     <w:abstractNumId w:val="1"/>
   </w:num>
-  <w:num w:numId="20" w16cid:durableId="1175924782">
+  <w:num w:numId="20">
     <w:abstractNumId w:val="3"/>
   </w:num>
-  <w:num w:numId="21" w16cid:durableId="448089536">
+  <w:num w:numId="21">
     <w:abstractNumId w:val="19"/>
   </w:num>
-  <w:num w:numId="22" w16cid:durableId="27150347">
+  <w:num w:numId="22">
     <w:abstractNumId w:val="13"/>
   </w:num>
-  <w:num w:numId="23" w16cid:durableId="410396154">
+  <w:num w:numId="23">
     <w:abstractNumId w:val="16"/>
   </w:num>
-  <w:num w:numId="24" w16cid:durableId="630017895">
+  <w:num w:numId="24">
     <w:abstractNumId w:val="2"/>
   </w:num>
-  <w:num w:numId="25" w16cid:durableId="1556313827">
+  <w:num w:numId="25">
     <w:abstractNumId w:val="29"/>
   </w:num>
-  <w:num w:numId="26" w16cid:durableId="643699167">
+  <w:num w:numId="26">
     <w:abstractNumId w:val="30"/>
   </w:num>
-  <w:num w:numId="27" w16cid:durableId="1461147584">
+  <w:num w:numId="27">
     <w:abstractNumId w:val="7"/>
   </w:num>
-  <w:num w:numId="28" w16cid:durableId="414130127">
+  <w:num w:numId="28">
     <w:abstractNumId w:val="10"/>
   </w:num>
-  <w:num w:numId="29" w16cid:durableId="2061125072">
+  <w:num w:numId="29">
     <w:abstractNumId w:val="22"/>
   </w:num>
-  <w:num w:numId="30" w16cid:durableId="1935820421">
+  <w:num w:numId="30">
     <w:abstractNumId w:val="32"/>
   </w:num>
-  <w:num w:numId="31" w16cid:durableId="745566753">
+  <w:num w:numId="31">
     <w:abstractNumId w:val="5"/>
   </w:num>
-  <w:num w:numId="32" w16cid:durableId="758986601">
+  <w:num w:numId="32">
     <w:abstractNumId w:val="12"/>
   </w:num>
-  <w:num w:numId="33" w16cid:durableId="1877347337">
+  <w:num w:numId="33">
     <w:abstractNumId w:val="25"/>
   </w:num>
 </w:numbering>
 </file>
 
 <file path=word/styles.xml><?xml version="1.0" encoding="utf-8"?>
-<w:styles xmlns:mc="http://schemas.openxmlformats.org/markup-compatibility/2006" xmlns:r="http://schemas.openxmlformats.org/officeDocument/2006/relationships" xmlns:w="http://schemas.openxmlformats.org/wordprocessingml/2006/main" xmlns:w14="http://schemas.microsoft.com/office/word/2010/wordml" xmlns:w15="http://schemas.microsoft.com/office/word/2012/wordml" xmlns:w16cex="http://schemas.microsoft.com/office/word/2018/wordml/cex" xmlns:w16cid="http://schemas.microsoft.com/office/word/2016/wordml/cid" xmlns:w16="http://schemas.microsoft.com/office/word/2018/wordml" xmlns:w16sdtdh="http://schemas.microsoft.com/office/word/2020/wordml/sdtdatahash" xmlns:w16se="http://schemas.microsoft.com/office/word/2015/wordml/symex" mc:Ignorable="w14 w15 w16se w16cid w16 w16cex w16sdtdh">
+<w:styles xmlns:mc="http://schemas.openxmlformats.org/markup-compatibility/2006" xmlns:r="http://schemas.openxmlformats.org/officeDocument/2006/relationships" xmlns:w="http://schemas.openxmlformats.org/wordprocessingml/2006/main" xmlns:w14="http://schemas.microsoft.com/office/word/2010/wordml" xmlns:w15="http://schemas.microsoft.com/office/word/2012/wordml" xmlns:w16se="http://schemas.microsoft.com/office/word/2015/wordml/symex" mc:Ignorable="w14 w15 w16se">
   <w:docDefaults>
     <w:rPrDefault>
       <w:rPr>
@@ -11166,7 +10894,7 @@
     </w:rPrDefault>
     <w:pPrDefault/>
   </w:docDefaults>
-  <w:latentStyles w:defLockedState="0" w:defUIPriority="99" w:defSemiHidden="0" w:defUnhideWhenUsed="0" w:defQFormat="0" w:count="376">
+  <w:latentStyles w:defLockedState="0" w:defUIPriority="99" w:defSemiHidden="0" w:defUnhideWhenUsed="0" w:defQFormat="0" w:count="371">
     <w:lsdException w:name="Normal" w:uiPriority="0" w:qFormat="1"/>
     <w:lsdException w:name="heading 1" w:uiPriority="9" w:qFormat="1"/>
     <w:lsdException w:name="heading 2" w:semiHidden="1" w:uiPriority="9" w:unhideWhenUsed="1" w:qFormat="1"/>
@@ -11538,11 +11266,6 @@
     <w:lsdException w:name="List Table 5 Dark Accent 6" w:uiPriority="50"/>
     <w:lsdException w:name="List Table 6 Colorful Accent 6" w:uiPriority="51"/>
     <w:lsdException w:name="List Table 7 Colorful Accent 6" w:uiPriority="52"/>
-    <w:lsdException w:name="Mention" w:semiHidden="1" w:unhideWhenUsed="1"/>
-    <w:lsdException w:name="Smart Hyperlink" w:semiHidden="1" w:unhideWhenUsed="1"/>
-    <w:lsdException w:name="Hashtag" w:semiHidden="1" w:unhideWhenUsed="1"/>
-    <w:lsdException w:name="Unresolved Mention" w:semiHidden="1" w:unhideWhenUsed="1"/>
-    <w:lsdException w:name="Smart Link" w:semiHidden="1" w:unhideWhenUsed="1"/>
   </w:latentStyles>
   <w:style w:type="paragraph" w:default="1" w:styleId="a">
     <w:name w:val="Normal"/>
@@ -11772,6 +11495,7 @@
   <w:style w:type="character" w:default="1" w:styleId="a0">
     <w:name w:val="Default Paragraph Font"/>
     <w:uiPriority w:val="1"/>
+    <w:semiHidden/>
     <w:unhideWhenUsed/>
   </w:style>
   <w:style w:type="table" w:default="1" w:styleId="a1">
@@ -23056,7 +22780,7 @@
       <w:szCs w:val="20"/>
     </w:rPr>
   </w:style>
-  <w:style w:type="character" w:styleId="aff">
+  <w:style w:type="character" w:customStyle="1" w:styleId="UnresolvedMention">
     <w:name w:val="Unresolved Mention"/>
     <w:uiPriority w:val="99"/>
     <w:semiHidden/>
@@ -23391,7 +23115,7 @@
 </file>
 
 <file path=customXml/itemProps1.xml><?xml version="1.0" encoding="utf-8"?>
-<ds:datastoreItem xmlns:ds="http://schemas.openxmlformats.org/officeDocument/2006/customXml" ds:itemID="{3A4D797B-9FD5-4D3E-928D-32AAD19AC764}">
+<ds:datastoreItem xmlns:ds="http://schemas.openxmlformats.org/officeDocument/2006/customXml" ds:itemID="{671FFB1B-C81E-49E8-B474-529862FA24B0}">
   <ds:schemaRefs>
     <ds:schemaRef ds:uri="http://schemas.openxmlformats.org/officeDocument/2006/bibliography"/>
   </ds:schemaRefs>

</xml_diff>